<commit_message>
MOD Guia 2 y manga bases
</commit_message>
<xml_diff>
--- a/Guia de supervivncia para el examen 2 de Algebra.docx
+++ b/Guia de supervivncia para el examen 2 de Algebra.docx
@@ -1,6 +1,6 @@
 
 <file path=word/document.xml><?xml version="1.0" encoding="utf-8"?>
-<w:document xmlns:wpc="http://schemas.microsoft.com/office/word/2010/wordprocessingCanvas" xmlns:cx="http://schemas.microsoft.com/office/drawing/2014/chartex" xmlns:cx1="http://schemas.microsoft.com/office/drawing/2015/9/8/chartex" xmlns:cx2="http://schemas.microsoft.com/office/drawing/2015/10/21/chartex" xmlns:mc="http://schemas.openxmlformats.org/markup-compatibility/2006" xmlns:o="urn:schemas-microsoft-com:office:office" xmlns:r="http://schemas.openxmlformats.org/officeDocument/2006/relationships" xmlns:m="http://schemas.openxmlformats.org/officeDocument/2006/math" xmlns:v="urn:schemas-microsoft-com:vml" xmlns:wp14="http://schemas.microsoft.com/office/word/2010/wordprocessingDrawing" xmlns:wp="http://schemas.openxmlformats.org/drawingml/2006/wordprocessingDrawing" xmlns:w10="urn:schemas-microsoft-com:office:word" xmlns:w="http://schemas.openxmlformats.org/wordprocessingml/2006/main" xmlns:w14="http://schemas.microsoft.com/office/word/2010/wordml" xmlns:w15="http://schemas.microsoft.com/office/word/2012/wordml" xmlns:w16se="http://schemas.microsoft.com/office/word/2015/wordml/symex" xmlns:wpg="http://schemas.microsoft.com/office/word/2010/wordprocessingGroup" xmlns:wpi="http://schemas.microsoft.com/office/word/2010/wordprocessingInk" xmlns:wne="http://schemas.microsoft.com/office/word/2006/wordml" xmlns:wps="http://schemas.microsoft.com/office/word/2010/wordprocessingShape" mc:Ignorable="w14 w15 w16se wp14">
+<w:document xmlns:ve="http://schemas.openxmlformats.org/markup-compatibility/2006" xmlns:o="urn:schemas-microsoft-com:office:office" xmlns:r="http://schemas.openxmlformats.org/officeDocument/2006/relationships" xmlns:m="http://schemas.openxmlformats.org/officeDocument/2006/math" xmlns:v="urn:schemas-microsoft-com:vml" xmlns:wp="http://schemas.openxmlformats.org/drawingml/2006/wordprocessingDrawing" xmlns:w10="urn:schemas-microsoft-com:office:word" xmlns:w="http://schemas.openxmlformats.org/wordprocessingml/2006/main" xmlns:wne="http://schemas.microsoft.com/office/word/2006/wordml">
   <w:body>
     <w:p>
       <w:pPr>
@@ -114,13 +114,6 @@
                         <w:sz w:val="24"/>
                       </w:rPr>
                       <w:t>A x A</w:t>
-                    </w:r>
-                    <w:r>
-                      <w:rPr>
-                        <w:b/>
-                        <w:sz w:val="24"/>
-                      </w:rPr>
-                      <w:t xml:space="preserve"> </w:t>
                     </w:r>
                     <m:oMath>
                       <m:r>
@@ -137,20 +130,11 @@
                     <w:r>
                       <w:rPr>
                         <w:b/>
-                        <w:sz w:val="24"/>
-                      </w:rPr>
-                      <w:t xml:space="preserve"> </w:t>
-                    </w:r>
-                    <w:proofErr w:type="spellStart"/>
-                    <w:r>
-                      <w:rPr>
-                        <w:b/>
                         <w:color w:val="76923C" w:themeColor="accent3" w:themeShade="BF"/>
                         <w:sz w:val="24"/>
                       </w:rPr>
                       <w:t>A</w:t>
                     </w:r>
-                    <w:proofErr w:type="spellEnd"/>
                   </w:p>
                 </w:txbxContent>
               </v:textbox>
@@ -173,12 +157,6 @@
           <w:rFonts w:ascii="Arial" w:hAnsi="Arial" w:cs="Arial"/>
         </w:rPr>
       </w:pPr>
-      <w:r>
-        <w:rPr>
-          <w:rFonts w:ascii="Arial" w:hAnsi="Arial" w:cs="Arial"/>
-        </w:rPr>
-        <w:t xml:space="preserve">     </w:t>
-      </w:r>
     </w:p>
     <w:p>
       <w:pPr>
@@ -360,7 +338,6 @@
                         <w:sz w:val="28"/>
                       </w:rPr>
                       <w:tab/>
-                      <w:t xml:space="preserve">       </w:t>
                     </w:r>
                     <w:r>
                       <w:rPr>
@@ -397,23 +374,13 @@
                         <w:sz w:val="28"/>
                       </w:rPr>
                       <w:tab/>
-                      <w:t xml:space="preserve">       </w:t>
                     </w:r>
-                    <w:proofErr w:type="spellStart"/>
                     <w:r>
                       <w:rPr>
                         <w:color w:val="000000" w:themeColor="text1"/>
                         <w:sz w:val="24"/>
                       </w:rPr>
-                      <w:t>Semi</w:t>
-                    </w:r>
-                    <w:proofErr w:type="spellEnd"/>
-                    <w:r>
-                      <w:rPr>
-                        <w:color w:val="000000" w:themeColor="text1"/>
-                        <w:sz w:val="24"/>
-                      </w:rPr>
-                      <w:t xml:space="preserve"> grupo</w:t>
+                      <w:t>Semi grupo</w:t>
                     </w:r>
                   </w:p>
                   <w:p>
@@ -442,9 +409,8 @@
                         <w:color w:val="0070C0"/>
                         <w:sz w:val="28"/>
                       </w:rPr>
-                      <w:t xml:space="preserve">          </w:t>
+                      <w:tab/>
                     </w:r>
-                    <w:proofErr w:type="spellStart"/>
                     <w:r>
                       <w:rPr>
                         <w:color w:val="000000" w:themeColor="text1"/>
@@ -452,7 +418,6 @@
                       </w:rPr>
                       <w:t>Monoide</w:t>
                     </w:r>
-                    <w:proofErr w:type="spellEnd"/>
                   </w:p>
                   <w:p>
                     <w:pPr>
@@ -480,7 +445,7 @@
                         <w:color w:val="0070C0"/>
                         <w:sz w:val="28"/>
                       </w:rPr>
-                      <w:t xml:space="preserve">        </w:t>
+                      <w:tab/>
                     </w:r>
                     <w:r>
                       <w:rPr>
@@ -502,13 +467,6 @@
                         <w:color w:val="0070C0"/>
                         <w:sz w:val="28"/>
                       </w:rPr>
-                      <w:t xml:space="preserve"> </w:t>
-                    </w:r>
-                    <w:r>
-                      <w:rPr>
-                        <w:color w:val="0070C0"/>
-                        <w:sz w:val="28"/>
-                      </w:rPr>
                       <w:t>CANI</w:t>
                     </w:r>
                     <w:r>
@@ -520,27 +478,11 @@
                     </w:r>
                     <w:r>
                       <w:rPr>
-                        <w:color w:val="0070C0"/>
-                        <w:sz w:val="28"/>
-                      </w:rPr>
-                      <w:t xml:space="preserve">     </w:t>
-                    </w:r>
-                    <w:r>
-                      <w:rPr>
                         <w:color w:val="000000" w:themeColor="text1"/>
                         <w:sz w:val="24"/>
                       </w:rPr>
-                      <w:t xml:space="preserve">Grupo </w:t>
+                      <w:t>Grupo Abeliano</w:t>
                     </w:r>
-                    <w:proofErr w:type="spellStart"/>
-                    <w:r>
-                      <w:rPr>
-                        <w:color w:val="000000" w:themeColor="text1"/>
-                        <w:sz w:val="24"/>
-                      </w:rPr>
-                      <w:t>Abeliano</w:t>
-                    </w:r>
-                    <w:proofErr w:type="spellEnd"/>
                   </w:p>
                 </w:txbxContent>
               </v:textbox>
@@ -554,19 +496,17 @@
                         <w:color w:val="0070C0"/>
                       </w:rPr>
                     </w:pPr>
-                    <w:proofErr w:type="spellStart"/>
                     <w:r>
                       <w:rPr>
                         <w:color w:val="0070C0"/>
                       </w:rPr>
-                      <w:t>Cladificación</w:t>
+                      <w:t>Clal</w:t>
                     </w:r>
-                    <w:proofErr w:type="spellEnd"/>
                     <w:r>
                       <w:rPr>
                         <w:color w:val="0070C0"/>
                       </w:rPr>
-                      <w:t xml:space="preserve"> </w:t>
+                      <w:t>ificación</w:t>
                     </w:r>
                   </w:p>
                 </w:txbxContent>
@@ -602,14 +542,6 @@
                     <w:t>*</w:t>
                   </w:r>
                   <w:r>
-                    <w:rPr>
-                      <w:b/>
-                      <w:color w:val="31849B" w:themeColor="accent5" w:themeShade="BF"/>
-                      <w:sz w:val="48"/>
-                    </w:rPr>
-                    <w:t xml:space="preserve"> </w:t>
-                  </w:r>
-                  <w:r>
                     <w:t>sobre A es:</w:t>
                   </w:r>
                 </w:p>
@@ -674,15 +606,7 @@
                     </m:r>
                   </m:oMath>
                   <w:r>
-                    <w:t xml:space="preserve"> </w:t>
-                  </w:r>
-                  <w:proofErr w:type="gramStart"/>
-                  <w:r>
-                    <w:t>a,b</w:t>
-                  </w:r>
-                  <w:proofErr w:type="gramEnd"/>
-                  <w:r>
-                    <w:t xml:space="preserve">,c </w:t>
+                    <w:t xml:space="preserve">a,b,c </w:t>
                   </w:r>
                   <m:oMath>
                     <m:r>
@@ -690,12 +614,6 @@
                         <w:rFonts w:ascii="Cambria Math" w:hAnsi="Cambria Math"/>
                       </w:rPr>
                       <m:t>∈A</m:t>
-                    </m:r>
-                    <m:r>
-                      <w:rPr>
-                        <w:rFonts w:ascii="Cambria Math" w:eastAsiaTheme="minorEastAsia" w:hAnsi="Cambria Math"/>
-                      </w:rPr>
-                      <m:t xml:space="preserve"> </m:t>
                     </m:r>
                   </m:oMath>
                   <w:r>
@@ -723,9 +641,6 @@
                     </w:rPr>
                     <w:t>,</w:t>
                   </w:r>
-                  <w:r>
-                    <w:t xml:space="preserve">  </w:t>
-                  </w:r>
                   <m:oMath>
                     <m:r>
                       <w:rPr>
@@ -749,21 +664,7 @@
                     <w:rPr>
                       <w:rFonts w:eastAsiaTheme="minorEastAsia"/>
                     </w:rPr>
-                    <w:t xml:space="preserve"> </w:t>
-                  </w:r>
-                  <w:proofErr w:type="gramStart"/>
-                  <w:r>
-                    <w:rPr>
-                      <w:rFonts w:eastAsiaTheme="minorEastAsia"/>
-                    </w:rPr>
-                    <w:t xml:space="preserve">   [</w:t>
-                  </w:r>
-                  <w:proofErr w:type="gramEnd"/>
-                  <w:r>
-                    <w:rPr>
-                      <w:rFonts w:eastAsiaTheme="minorEastAsia"/>
-                    </w:rPr>
-                    <w:t>a*e = e*a  = a]</w:t>
+                    <w:t xml:space="preserve">   [a*e = e*a  = a]</w:t>
                   </w:r>
                 </w:p>
                 <w:p>
@@ -775,21 +676,7 @@
                       <w:rPr>
                         <w:rFonts w:ascii="Cambria Math" w:hAnsi="Cambria Math"/>
                       </w:rPr>
-                      <m:t>∀ a</m:t>
-                    </m:r>
-                  </m:oMath>
-                  <w:r>
-                    <w:rPr>
-                      <w:rFonts w:eastAsiaTheme="minorEastAsia"/>
-                    </w:rPr>
-                    <w:t xml:space="preserve"> </w:t>
-                  </w:r>
-                  <m:oMath>
-                    <m:r>
-                      <w:rPr>
-                        <w:rFonts w:ascii="Cambria Math" w:hAnsi="Cambria Math"/>
-                      </w:rPr>
-                      <m:t>∈A</m:t>
+                      <m:t>∀ a∈A</m:t>
                     </m:r>
                   </m:oMath>
                   <w:r>
@@ -806,29 +693,16 @@
                       <m:t>∃b∈A</m:t>
                     </m:r>
                   </m:oMath>
-                  <w:proofErr w:type="gramStart"/>
                   <w:r>
                     <w:rPr>
                       <w:rFonts w:eastAsiaTheme="minorEastAsia"/>
                     </w:rPr>
-                    <w:t xml:space="preserve">   [</w:t>
-                  </w:r>
-                  <w:proofErr w:type="gramEnd"/>
-                  <w:r>
-                    <w:rPr>
-                      <w:rFonts w:eastAsiaTheme="minorEastAsia"/>
-                    </w:rPr>
-                    <w:t>a*b = b*a  = e]</w:t>
+                    <w:t xml:space="preserve">   [a*b = b*a  = e]</w:t>
                   </w:r>
                 </w:p>
                 <w:p>
-                  <w:proofErr w:type="gramStart"/>
                   <w:r>
                     <w:t>Conmutatividad  si</w:t>
-                  </w:r>
-                  <w:proofErr w:type="gramEnd"/>
-                  <w:r>
-                    <w:t xml:space="preserve">   </w:t>
                   </w:r>
                   <m:oMath>
                     <m:r>
@@ -860,12 +734,6 @@
             </v:textbox>
           </v:shape>
         </w:pict>
-      </w:r>
-      <w:r>
-        <w:rPr>
-          <w:rFonts w:ascii="Arial" w:hAnsi="Arial" w:cs="Arial"/>
-        </w:rPr>
-        <w:t xml:space="preserve">              </w:t>
       </w:r>
       <m:oMath>
         <m:d>
@@ -905,28 +773,12 @@
               </w:rPr>
               <m:t>-</m:t>
             </m:r>
-            <m:r>
-              <m:rPr>
-                <m:sty m:val="p"/>
-              </m:rPr>
-              <w:rPr>
-                <w:rFonts w:ascii="Cambria Math" w:hAnsi="Arial" w:cs="Arial"/>
-              </w:rPr>
-              <m:t xml:space="preserve"> </m:t>
-            </m:r>
           </m:e>
         </m:d>
       </m:oMath>
       <w:r>
         <w:rPr>
           <w:rFonts w:ascii="Arial" w:hAnsi="Arial" w:cs="Arial"/>
-        </w:rPr>
-        <w:t xml:space="preserve"> </w:t>
-      </w:r>
-      <w:proofErr w:type="gramStart"/>
-      <w:r>
-        <w:rPr>
-          <w:rFonts w:ascii="Arial" w:hAnsi="Arial" w:cs="Arial"/>
           <w:b/>
         </w:rPr>
         <w:t>no</w:t>
@@ -935,26 +787,7 @@
         <w:rPr>
           <w:rFonts w:ascii="Arial" w:hAnsi="Arial" w:cs="Arial"/>
         </w:rPr>
-        <w:t xml:space="preserve"> </w:t>
-      </w:r>
-      <w:r>
-        <w:rPr>
-          <w:rFonts w:ascii="Arial" w:hAnsi="Arial" w:cs="Arial"/>
-        </w:rPr>
-        <w:t xml:space="preserve"> </w:t>
-      </w:r>
-      <w:r>
-        <w:rPr>
-          <w:rFonts w:ascii="Arial" w:hAnsi="Arial" w:cs="Arial"/>
-        </w:rPr>
-        <w:t>es</w:t>
-      </w:r>
-      <w:proofErr w:type="gramEnd"/>
-      <w:r>
-        <w:rPr>
-          <w:rFonts w:ascii="Arial" w:hAnsi="Arial" w:cs="Arial"/>
-        </w:rPr>
-        <w:t xml:space="preserve"> LCI porque    </w:t>
+        <w:t xml:space="preserve">es LCI porque    </w:t>
       </w:r>
       <w:r>
         <w:rPr>
@@ -1230,7 +1063,7 @@
                 </w:p>
                 <w:p>
                   <w:pPr>
-                    <w:pStyle w:val="ListParagraph"/>
+                    <w:pStyle w:val="Prrafodelista"/>
                     <w:numPr>
                       <w:ilvl w:val="0"/>
                       <w:numId w:val="2"/>
@@ -1242,7 +1075,7 @@
                 </w:p>
                 <w:p>
                   <w:pPr>
-                    <w:pStyle w:val="ListParagraph"/>
+                    <w:pStyle w:val="Prrafodelista"/>
                     <w:numPr>
                       <w:ilvl w:val="0"/>
                       <w:numId w:val="2"/>
@@ -1254,7 +1087,7 @@
                 </w:p>
                 <w:p>
                   <w:pPr>
-                    <w:pStyle w:val="ListParagraph"/>
+                    <w:pStyle w:val="Prrafodelista"/>
                     <w:numPr>
                       <w:ilvl w:val="0"/>
                       <w:numId w:val="2"/>
@@ -1266,7 +1099,7 @@
                 </w:p>
                 <w:p>
                   <w:pPr>
-                    <w:pStyle w:val="ListParagraph"/>
+                    <w:pStyle w:val="Prrafodelista"/>
                     <w:numPr>
                       <w:ilvl w:val="0"/>
                       <w:numId w:val="2"/>
@@ -1278,7 +1111,7 @@
                 </w:p>
                 <w:p>
                   <w:pPr>
-                    <w:pStyle w:val="ListParagraph"/>
+                    <w:pStyle w:val="Prrafodelista"/>
                     <w:numPr>
                       <w:ilvl w:val="0"/>
                       <w:numId w:val="2"/>
@@ -1321,7 +1154,7 @@
               <w:txbxContent>
                 <w:p>
                   <w:pPr>
-                    <w:pStyle w:val="ListParagraph"/>
+                    <w:pStyle w:val="Prrafodelista"/>
                     <w:numPr>
                       <w:ilvl w:val="0"/>
                       <w:numId w:val="3"/>
@@ -1336,7 +1169,7 @@
                 </w:p>
                 <w:p>
                   <w:pPr>
-                    <w:pStyle w:val="ListParagraph"/>
+                    <w:pStyle w:val="Prrafodelista"/>
                     <w:numPr>
                       <w:ilvl w:val="0"/>
                       <w:numId w:val="3"/>
@@ -1351,7 +1184,7 @@
                 </w:p>
                 <w:p>
                   <w:pPr>
-                    <w:pStyle w:val="ListParagraph"/>
+                    <w:pStyle w:val="Prrafodelista"/>
                     <w:numPr>
                       <w:ilvl w:val="0"/>
                       <w:numId w:val="3"/>
@@ -1366,7 +1199,7 @@
                 </w:p>
                 <w:p>
                   <w:pPr>
-                    <w:pStyle w:val="ListParagraph"/>
+                    <w:pStyle w:val="Prrafodelista"/>
                     <w:numPr>
                       <w:ilvl w:val="0"/>
                       <w:numId w:val="3"/>
@@ -1376,26 +1209,12 @@
                     <w:rPr>
                       <w:rFonts w:ascii="Arial" w:hAnsi="Arial" w:cs="Arial"/>
                     </w:rPr>
-                    <w:t xml:space="preserve">A operado </w:t>
-                  </w:r>
-                  <w:proofErr w:type="gramStart"/>
-                  <w:r>
-                    <w:rPr>
-                      <w:rFonts w:ascii="Arial" w:hAnsi="Arial" w:cs="Arial"/>
-                    </w:rPr>
-                    <w:t>con  -</w:t>
-                  </w:r>
-                  <w:proofErr w:type="gramEnd"/>
-                  <w:r>
-                    <w:rPr>
-                      <w:rFonts w:ascii="Arial" w:hAnsi="Arial" w:cs="Arial"/>
-                    </w:rPr>
-                    <w:t>A = neutro; A+-A = 0.</w:t>
+                    <w:t>A operado con  -A = neutro; A+-A = 0.</w:t>
                   </w:r>
                 </w:p>
                 <w:p>
                   <w:pPr>
-                    <w:pStyle w:val="ListParagraph"/>
+                    <w:pStyle w:val="Prrafodelista"/>
                     <w:numPr>
                       <w:ilvl w:val="0"/>
                       <w:numId w:val="3"/>
@@ -1453,7 +1272,6 @@
           <w:rFonts w:ascii="Arial" w:hAnsi="Arial" w:cs="Arial"/>
         </w:rPr>
         <w:tab/>
-        <w:t xml:space="preserve"> </w:t>
       </w:r>
     </w:p>
     <w:p>
@@ -1469,21 +1287,28 @@
         <w:rPr>
           <w:rFonts w:ascii="Kristen ITC" w:hAnsi="Kristen ITC" w:cs="Arial"/>
           <w:noProof/>
-          <w:lang w:eastAsia="es-ES"/>
+          <w:lang w:val="es-CR" w:eastAsia="es-CR"/>
         </w:rPr>
         <w:pict>
-          <v:shapetype id="_x0000_t34" coordsize="21600,21600" o:spt="34" o:oned="t" adj="10800" path="m,l@0,0@0,21600,21600,21600e" filled="f">
-            <v:stroke joinstyle="miter"/>
-            <v:formulas>
-              <v:f eqn="val #0"/>
-            </v:formulas>
-            <v:path arrowok="t" fillok="f" o:connecttype="none"/>
-            <v:handles>
-              <v:h position="#0,center"/>
-            </v:handles>
-            <o:lock v:ext="edit" shapetype="t"/>
-          </v:shapetype>
-          <v:shape id="_x0000_s1092" type="#_x0000_t34" style="position:absolute;margin-left:-103.05pt;margin-top:108.15pt;width:180.3pt;height:12.25pt;rotation:90;z-index:251681792" o:connectortype="elbow" adj="5936,-1018991,-9374"/>
+          <v:group id="_x0000_s1096" style="position:absolute;margin-left:-19.05pt;margin-top:24.15pt;width:12.25pt;height:180.3pt;z-index:251684864" coordorigin="1320,11558" coordsize="245,3606">
+            <v:shapetype id="_x0000_t34" coordsize="21600,21600" o:spt="34" o:oned="t" adj="10800" path="m,l@0,0@0,21600,21600,21600e" filled="f">
+              <v:stroke joinstyle="miter"/>
+              <v:formulas>
+                <v:f eqn="val #0"/>
+              </v:formulas>
+              <v:path arrowok="t" fillok="f" o:connecttype="none"/>
+              <v:handles>
+                <v:h position="#0,center"/>
+              </v:handles>
+              <o:lock v:ext="edit" shapetype="t"/>
+            </v:shapetype>
+            <v:shape id="_x0000_s1092" type="#_x0000_t34" style="position:absolute;left:-360;top:13238;width:3606;height:245;rotation:90" o:connectortype="elbow" adj="5936,-1018991,-9374"/>
+            <v:shapetype id="_x0000_t32" coordsize="21600,21600" o:spt="32" o:oned="t" path="m,l21600,21600e" filled="f">
+              <v:path arrowok="t" fillok="f" o:connecttype="none"/>
+              <o:lock v:ext="edit" shapetype="t"/>
+            </v:shapetype>
+            <v:shape id="_x0000_s1095" type="#_x0000_t32" style="position:absolute;left:1320;top:15164;width:245;height:0" o:connectortype="straight"/>
+          </v:group>
         </w:pict>
       </w:r>
     </w:p>
@@ -1504,10 +1329,6 @@
           <w:lang w:eastAsia="es-ES"/>
         </w:rPr>
         <w:pict>
-          <v:shapetype id="_x0000_t32" coordsize="21600,21600" o:spt="32" o:oned="t" path="m,l21600,21600e" filled="f">
-            <v:path arrowok="t" fillok="f" o:connecttype="none"/>
-            <o:lock v:ext="edit" shapetype="t"/>
-          </v:shapetype>
           <v:shape id="_x0000_s1093" type="#_x0000_t32" style="position:absolute;margin-left:261.2pt;margin-top:12.6pt;width:18.25pt;height:0;z-index:251682816" o:connectortype="straight" strokecolor="#c0504d [3205]" strokeweight="1pt">
             <v:stroke dashstyle="dash"/>
             <v:shadow color="#868686"/>
@@ -1533,12 +1354,11 @@
           <w:rFonts w:ascii="Kristen ITC" w:hAnsi="Kristen ITC" w:cs="Arial"/>
           <w:color w:val="FF0000"/>
         </w:rPr>
-        <w:t xml:space="preserve"> </w:t>
+        <w:tab/>
       </w:r>
       <w:r>
         <w:rPr>
           <w:rFonts w:ascii="Kristen ITC" w:hAnsi="Kristen ITC" w:cs="Arial"/>
-          <w:color w:val="FF0000"/>
         </w:rPr>
         <w:tab/>
       </w:r>
@@ -1547,22 +1367,8 @@
           <w:rFonts w:ascii="Kristen ITC" w:hAnsi="Kristen ITC" w:cs="Arial"/>
         </w:rPr>
         <w:tab/>
-      </w:r>
-      <w:r>
-        <w:rPr>
-          <w:rFonts w:ascii="Kristen ITC" w:hAnsi="Kristen ITC" w:cs="Arial"/>
-        </w:rPr>
-        <w:tab/>
-        <w:t xml:space="preserve">Solo para matrices de </w:t>
-      </w:r>
-      <w:proofErr w:type="spellStart"/>
-      <w:r>
-        <w:rPr>
-          <w:rFonts w:ascii="Kristen ITC" w:hAnsi="Kristen ITC" w:cs="Arial"/>
-        </w:rPr>
-        <w:t>nxn</w:t>
-      </w:r>
-      <w:proofErr w:type="spellEnd"/>
+        <w:t>Solo para matrices de nxn</w:t>
+      </w:r>
     </w:p>
     <w:p>
       <w:pPr>
@@ -1603,51 +1409,27 @@
       <w:r>
         <w:rPr>
           <w:rFonts w:ascii="Kristen ITC" w:eastAsiaTheme="minorEastAsia" w:hAnsi="Kristen ITC" w:cs="Arial"/>
-        </w:rPr>
-        <w:t xml:space="preserve"> </w:t>
+          <w:b/>
+        </w:rPr>
+        <w:sym w:font="Wingdings" w:char="F0F3"/>
       </w:r>
       <w:r>
         <w:rPr>
           <w:rFonts w:ascii="Kristen ITC" w:eastAsiaTheme="minorEastAsia" w:hAnsi="Kristen ITC" w:cs="Arial"/>
-          <w:b/>
-        </w:rPr>
-        <w:sym w:font="Wingdings" w:char="F0F3"/>
+        </w:rPr>
+        <w:t>Matriz no singular</w:t>
       </w:r>
       <w:r>
         <w:rPr>
           <w:rFonts w:ascii="Kristen ITC" w:eastAsiaTheme="minorEastAsia" w:hAnsi="Kristen ITC" w:cs="Arial"/>
         </w:rPr>
-        <w:t xml:space="preserve"> </w:t>
+        <w:t xml:space="preserve"> (invertible)</w:t>
       </w:r>
       <w:r>
         <w:rPr>
           <w:rFonts w:ascii="Kristen ITC" w:eastAsiaTheme="minorEastAsia" w:hAnsi="Kristen ITC" w:cs="Arial"/>
         </w:rPr>
-        <w:t>Matriz no singular</w:t>
-      </w:r>
-      <w:r>
-        <w:rPr>
-          <w:rFonts w:ascii="Kristen ITC" w:eastAsiaTheme="minorEastAsia" w:hAnsi="Kristen ITC" w:cs="Arial"/>
-        </w:rPr>
-        <w:t xml:space="preserve"> (invertible)</w:t>
-      </w:r>
-      <w:r>
-        <w:rPr>
-          <w:rFonts w:ascii="Kristen ITC" w:eastAsiaTheme="minorEastAsia" w:hAnsi="Kristen ITC" w:cs="Arial"/>
-        </w:rPr>
         <w:t>.</w:t>
-      </w:r>
-      <w:r>
-        <w:rPr>
-          <w:rFonts w:ascii="Kristen ITC" w:eastAsiaTheme="minorEastAsia" w:hAnsi="Kristen ITC" w:cs="Arial"/>
-        </w:rPr>
-        <w:t xml:space="preserve"> </w:t>
-      </w:r>
-      <w:r>
-        <w:rPr>
-          <w:rFonts w:ascii="Kristen ITC" w:hAnsi="Kristen ITC" w:cs="Arial"/>
-        </w:rPr>
-        <w:t xml:space="preserve"> </w:t>
       </w:r>
       <w:r>
         <w:rPr>
@@ -1683,12 +1465,6 @@
             </m:ctrlPr>
           </m:dPr>
           <m:e>
-            <m:r>
-              <w:rPr>
-                <w:rFonts w:ascii="Cambria Math" w:hAnsi="Cambria Math" w:cs="FrankRuehl"/>
-              </w:rPr>
-              <m:t xml:space="preserve"> </m:t>
-            </m:r>
             <m:m>
               <m:mPr>
                 <m:mcs>
@@ -1785,12 +1561,6 @@
             </m:ctrlPr>
           </m:dPr>
           <m:e>
-            <m:r>
-              <w:rPr>
-                <w:rFonts w:ascii="Cambria Math" w:eastAsiaTheme="minorEastAsia" w:hAnsi="Cambria Math" w:cs="FrankRuehl"/>
-              </w:rPr>
-              <m:t xml:space="preserve"> </m:t>
-            </m:r>
             <m:m>
               <m:mPr>
                 <m:mcs>
@@ -1925,13 +1695,6 @@
           <w:rFonts w:ascii="Arial" w:eastAsiaTheme="minorEastAsia" w:hAnsi="Arial" w:cs="Arial"/>
           <w:sz w:val="24"/>
         </w:rPr>
-        <w:t xml:space="preserve"> </w:t>
-      </w:r>
-      <w:r>
-        <w:rPr>
-          <w:rFonts w:ascii="Arial" w:eastAsiaTheme="minorEastAsia" w:hAnsi="Arial" w:cs="Arial"/>
-          <w:sz w:val="24"/>
-        </w:rPr>
         <w:t>Determine los valores de a y b para que AB sea invertible.</w:t>
       </w:r>
     </w:p>
@@ -2027,13 +1790,6 @@
           </m:e>
         </m:d>
       </m:oMath>
-      <w:r>
-        <w:rPr>
-          <w:rFonts w:ascii="Arial" w:eastAsiaTheme="minorEastAsia" w:hAnsi="Arial" w:cs="Arial"/>
-          <w:sz w:val="24"/>
-        </w:rPr>
-        <w:t xml:space="preserve"> </w:t>
-      </w:r>
     </w:p>
     <w:p>
       <w:pPr>
@@ -2082,65 +1838,14 @@
           <w:rFonts w:ascii="Arial" w:eastAsiaTheme="minorEastAsia" w:hAnsi="Arial" w:cs="Arial"/>
           <w:sz w:val="24"/>
         </w:rPr>
-        <w:t xml:space="preserve"> (3+2a)</w:t>
+        <w:t xml:space="preserve"> (3+2a)(1-a)</w:t>
       </w:r>
       <w:r>
         <w:rPr>
           <w:rFonts w:ascii="Arial" w:eastAsiaTheme="minorEastAsia" w:hAnsi="Arial" w:cs="Arial"/>
           <w:sz w:val="24"/>
         </w:rPr>
-        <w:t xml:space="preserve"> </w:t>
-      </w:r>
-      <w:r>
-        <w:rPr>
-          <w:rFonts w:ascii="Arial" w:eastAsiaTheme="minorEastAsia" w:hAnsi="Arial" w:cs="Arial"/>
-          <w:sz w:val="24"/>
-        </w:rPr>
-        <w:t>(1-</w:t>
-      </w:r>
-      <w:proofErr w:type="gramStart"/>
-      <w:r>
-        <w:rPr>
-          <w:rFonts w:ascii="Arial" w:eastAsiaTheme="minorEastAsia" w:hAnsi="Arial" w:cs="Arial"/>
-          <w:sz w:val="24"/>
-        </w:rPr>
-        <w:t>a)</w:t>
-      </w:r>
-      <w:r>
-        <w:rPr>
-          <w:rFonts w:ascii="Arial" w:eastAsiaTheme="minorEastAsia" w:hAnsi="Arial" w:cs="Arial"/>
-          <w:sz w:val="24"/>
-        </w:rPr>
-        <w:t xml:space="preserve">  </w:t>
-      </w:r>
-      <w:r>
-        <w:rPr>
-          <w:rFonts w:ascii="Arial" w:eastAsiaTheme="minorEastAsia" w:hAnsi="Arial" w:cs="Arial"/>
-          <w:sz w:val="24"/>
-        </w:rPr>
-        <w:t>=</w:t>
-      </w:r>
-      <w:proofErr w:type="gramEnd"/>
-      <w:r>
-        <w:rPr>
-          <w:rFonts w:ascii="Arial" w:eastAsiaTheme="minorEastAsia" w:hAnsi="Arial" w:cs="Arial"/>
-          <w:sz w:val="24"/>
-        </w:rPr>
-        <w:t xml:space="preserve"> -</w:t>
-      </w:r>
-      <w:r>
-        <w:rPr>
-          <w:rFonts w:ascii="Arial" w:eastAsiaTheme="minorEastAsia" w:hAnsi="Arial" w:cs="Arial"/>
-          <w:sz w:val="24"/>
-        </w:rPr>
-        <w:t xml:space="preserve"> </w:t>
-      </w:r>
-      <w:r>
-        <w:rPr>
-          <w:rFonts w:ascii="Arial" w:eastAsiaTheme="minorEastAsia" w:hAnsi="Arial" w:cs="Arial"/>
-          <w:sz w:val="24"/>
-        </w:rPr>
-        <w:t>2 + 3a + 2a</w:t>
+        <w:t>= -2 + 3a + 2a</w:t>
       </w:r>
     </w:p>
     <w:p>
@@ -2204,24 +1909,10 @@
         </m:r>
         <m:r>
           <w:rPr>
-            <w:rFonts w:ascii="Cambria Math" w:hAnsi="Arial" w:cs="Arial"/>
-            <w:szCs w:val="24"/>
-          </w:rPr>
-          <m:t xml:space="preserve"> </m:t>
-        </m:r>
-        <m:r>
-          <w:rPr>
             <w:rFonts w:ascii="Cambria Math" w:hAnsi="Cambria Math" w:cs="Arial"/>
             <w:szCs w:val="24"/>
           </w:rPr>
           <m:t>x</m:t>
-        </m:r>
-        <m:r>
-          <w:rPr>
-            <w:rFonts w:ascii="Cambria Math" w:hAnsi="Arial" w:cs="Arial"/>
-            <w:szCs w:val="24"/>
-          </w:rPr>
-          <m:t xml:space="preserve"> </m:t>
         </m:r>
         <m:r>
           <m:rPr>
@@ -2267,55 +1958,10 @@
       </w:r>
       <w:r>
         <w:rPr>
-          <w:rFonts w:ascii="Arial" w:eastAsiaTheme="minorEastAsia" w:hAnsi="Arial" w:cs="Arial"/>
+          <w:rFonts w:ascii="Arial" w:hAnsi="Arial" w:cs="Arial"/>
           <w:szCs w:val="24"/>
         </w:rPr>
-        <w:t xml:space="preserve"> </w:t>
-      </w:r>
-      <w:proofErr w:type="gramStart"/>
-      <w:r>
-        <w:rPr>
-          <w:rFonts w:ascii="Arial" w:eastAsiaTheme="minorEastAsia" w:hAnsi="Arial" w:cs="Arial"/>
-          <w:szCs w:val="24"/>
-        </w:rPr>
-        <w:t xml:space="preserve">  </w:t>
-      </w:r>
-      <w:r>
-        <w:rPr>
-          <w:rFonts w:ascii="Arial" w:eastAsiaTheme="minorEastAsia" w:hAnsi="Arial" w:cs="Arial"/>
-          <w:szCs w:val="24"/>
-        </w:rPr>
-        <w:t xml:space="preserve"> </w:t>
-      </w:r>
-      <w:r>
-        <w:rPr>
-          <w:rFonts w:ascii="Arial" w:hAnsi="Arial" w:cs="Arial"/>
-          <w:szCs w:val="24"/>
-        </w:rPr>
-        <w:t>(</w:t>
-      </w:r>
-      <w:proofErr w:type="gramEnd"/>
-      <w:r>
-        <w:rPr>
-          <w:rFonts w:ascii="Arial" w:hAnsi="Arial" w:cs="Arial"/>
-          <w:szCs w:val="24"/>
-        </w:rPr>
-        <w:t>a, b)</w:t>
-      </w:r>
-      <m:oMath>
-        <m:r>
-          <w:rPr>
-            <w:rFonts w:ascii="Cambria Math" w:hAnsi="Cambria Math"/>
-          </w:rPr>
-          <m:t xml:space="preserve"> </m:t>
-        </m:r>
-      </m:oMath>
-      <w:r>
-        <w:rPr>
-          <w:rFonts w:ascii="Arial" w:hAnsi="Arial" w:cs="Arial"/>
-          <w:szCs w:val="24"/>
-        </w:rPr>
-        <w:t xml:space="preserve"> </w:t>
+        <w:t>(a, b)</w:t>
       </w:r>
       <m:oMath>
         <m:r>
@@ -2339,13 +1985,6 @@
           <w:szCs w:val="24"/>
         </w:rPr>
         <w:t>)</w:t>
-      </w:r>
-      <w:r>
-        <w:rPr>
-          <w:rFonts w:ascii="Arial" w:eastAsiaTheme="minorEastAsia" w:hAnsi="Arial" w:cs="Arial"/>
-          <w:szCs w:val="24"/>
-        </w:rPr>
-        <w:t xml:space="preserve"> </w:t>
       </w:r>
       <w:r>
         <w:rPr>
@@ -2394,24 +2033,10 @@
         </m:r>
         <m:r>
           <w:rPr>
-            <w:rFonts w:ascii="Cambria Math" w:hAnsi="Arial" w:cs="Arial"/>
-            <w:szCs w:val="24"/>
-          </w:rPr>
-          <m:t xml:space="preserve"> </m:t>
-        </m:r>
-        <m:r>
-          <w:rPr>
             <w:rFonts w:ascii="Cambria Math" w:hAnsi="Cambria Math" w:cs="Arial"/>
             <w:szCs w:val="24"/>
           </w:rPr>
           <m:t>x</m:t>
-        </m:r>
-        <m:r>
-          <w:rPr>
-            <w:rFonts w:ascii="Cambria Math" w:hAnsi="Arial" w:cs="Arial"/>
-            <w:szCs w:val="24"/>
-          </w:rPr>
-          <m:t xml:space="preserve"> </m:t>
         </m:r>
         <m:r>
           <m:rPr>
@@ -2432,13 +2057,6 @@
         <w:t>*,</w:t>
       </w:r>
       <m:oMath>
-        <m:r>
-          <w:rPr>
-            <w:rFonts w:ascii="Cambria Math" w:eastAsiaTheme="minorEastAsia" w:hAnsi="Arial" w:cs="Arial"/>
-            <w:szCs w:val="24"/>
-          </w:rPr>
-          <m:t xml:space="preserve"> </m:t>
-        </m:r>
         <m:r>
           <w:rPr>
             <w:rFonts w:ascii="Cambria Math" w:hAnsi="Cambria Math" w:cs="Arial"/>
@@ -2568,6 +2186,13 @@
                     <w:rFonts w:ascii="Cambria Math" w:eastAsiaTheme="minorEastAsia" w:hAnsi="Arial" w:cs="Arial"/>
                     <w:szCs w:val="24"/>
                   </w:rPr>
+                  <m:t>-</m:t>
+                </m:r>
+                <m:r>
+                  <w:rPr>
+                    <w:rFonts w:ascii="Cambria Math" w:eastAsiaTheme="minorEastAsia" w:hAnsi="Arial" w:cs="Arial"/>
+                    <w:szCs w:val="24"/>
+                  </w:rPr>
                   <m:t>2</m:t>
                 </m:r>
               </m:sup>
@@ -2580,25 +2205,9 @@
               <m:t xml:space="preserve">  ]</m:t>
             </m:r>
           </m:e>
-          <m:sup>
-            <m:r>
-              <w:rPr>
-                <w:rFonts w:ascii="Cambria Math" w:eastAsiaTheme="minorEastAsia" w:hAnsi="Arial" w:cs="Arial"/>
-                <w:szCs w:val="24"/>
-              </w:rPr>
-              <m:t xml:space="preserve"> </m:t>
-            </m:r>
-          </m:sup>
+          <m:sup/>
         </m:sSup>
       </m:oMath>
-      <w:r>
-        <w:rPr>
-          <w:rFonts w:ascii="Arial" w:eastAsiaTheme="minorEastAsia" w:hAnsi="Arial" w:cs="Arial"/>
-          <w:sz w:val="24"/>
-          <w:szCs w:val="24"/>
-        </w:rPr>
-        <w:t xml:space="preserve"> </w:t>
-      </w:r>
     </w:p>
     <w:p>
       <w:pPr>
@@ -2614,29 +2223,9 @@
       <w:r>
         <w:rPr>
           <w:rFonts w:ascii="Arial" w:hAnsi="Arial" w:cs="Arial"/>
-        </w:rPr>
-        <w:tab/>
-      </w:r>
-      <w:r>
-        <w:rPr>
-          <w:rFonts w:ascii="Arial" w:hAnsi="Arial" w:cs="Arial"/>
           <w:u w:val="single"/>
         </w:rPr>
         <w:t xml:space="preserve">Solución     </w:t>
-      </w:r>
-      <w:r>
-        <w:rPr>
-          <w:rFonts w:ascii="Arial" w:hAnsi="Arial" w:cs="Arial"/>
-          <w:u w:val="single"/>
-        </w:rPr>
-        <w:t xml:space="preserve">     </w:t>
-      </w:r>
-      <w:r>
-        <w:rPr>
-          <w:rFonts w:ascii="Arial" w:hAnsi="Arial" w:cs="Arial"/>
-          <w:u w:val="single"/>
-        </w:rPr>
-        <w:t xml:space="preserve">  </w:t>
       </w:r>
     </w:p>
     <w:p>
@@ -2675,25 +2264,7 @@
                       <w:szCs w:val="24"/>
                       <w:lang w:val="en-US"/>
                     </w:rPr>
-                    <w:t xml:space="preserve">P.D: </w:t>
-                  </w:r>
-                  <w:proofErr w:type="spellStart"/>
-                  <w:r>
-                    <w:rPr>
-                      <w:rFonts w:ascii="Arial" w:hAnsi="Arial" w:cs="Arial"/>
-                      <w:szCs w:val="24"/>
-                      <w:lang w:val="en-US"/>
-                    </w:rPr>
-                    <w:t>Inversa</w:t>
-                  </w:r>
-                  <w:proofErr w:type="spellEnd"/>
-                  <w:r>
-                    <w:rPr>
-                      <w:rFonts w:ascii="Arial" w:hAnsi="Arial" w:cs="Arial"/>
-                      <w:szCs w:val="24"/>
-                      <w:lang w:val="en-US"/>
-                    </w:rPr>
-                    <w:t xml:space="preserve"> (a, b)</w:t>
+                    <w:t>P.D: Inversa (a, b)</w:t>
                   </w:r>
                   <m:oMath>
                     <m:r>
@@ -2849,14 +2420,6 @@
                       <w:lang w:val="en-US"/>
                     </w:rPr>
                   </w:pPr>
-                  <w:r>
-                    <w:rPr>
-                      <w:rFonts w:ascii="Arial" w:eastAsiaTheme="minorEastAsia" w:hAnsi="Arial" w:cs="Arial"/>
-                      <w:szCs w:val="24"/>
-                      <w:lang w:val="en-US"/>
-                    </w:rPr>
-                    <w:t xml:space="preserve"> </w:t>
-                  </w:r>
                   <m:oMath>
                     <m:r>
                       <m:rPr>
@@ -3004,17 +2567,6 @@
                           <w:rPr>
                             <w:rFonts w:ascii="Cambria Math" w:eastAsiaTheme="minorEastAsia" w:hAnsi="Cambria Math" w:cs="Arial"/>
                             <w:sz w:val="24"/>
-                            <w:lang w:val="en-US"/>
-                          </w:rPr>
-                          <m:t xml:space="preserve"> </m:t>
-                        </m:r>
-                        <m:r>
-                          <m:rPr>
-                            <m:sty m:val="bi"/>
-                          </m:rPr>
-                          <w:rPr>
-                            <w:rFonts w:ascii="Cambria Math" w:eastAsiaTheme="minorEastAsia" w:hAnsi="Cambria Math" w:cs="Arial"/>
-                            <w:sz w:val="24"/>
                           </w:rPr>
                           <m:t>16</m:t>
                         </m:r>
@@ -3063,29 +2615,11 @@
                     </m:r>
                     <m:r>
                       <w:rPr>
-                        <w:rFonts w:ascii="Cambria Math" w:hAnsi="Arial" w:cs="Arial"/>
-                        <w:color w:val="31849B" w:themeColor="accent5" w:themeShade="BF"/>
-                        <w:szCs w:val="24"/>
-                        <w:lang w:val="en-US"/>
-                      </w:rPr>
-                      <m:t xml:space="preserve"> </m:t>
-                    </m:r>
-                    <m:r>
-                      <w:rPr>
                         <w:rFonts w:ascii="Cambria Math" w:hAnsi="Cambria Math" w:cs="Arial"/>
                         <w:color w:val="31849B" w:themeColor="accent5" w:themeShade="BF"/>
                         <w:szCs w:val="24"/>
                       </w:rPr>
                       <m:t>x</m:t>
-                    </m:r>
-                    <m:r>
-                      <w:rPr>
-                        <w:rFonts w:ascii="Cambria Math" w:hAnsi="Arial" w:cs="Arial"/>
-                        <w:color w:val="31849B" w:themeColor="accent5" w:themeShade="BF"/>
-                        <w:szCs w:val="24"/>
-                        <w:lang w:val="en-US"/>
-                      </w:rPr>
-                      <m:t xml:space="preserve"> </m:t>
                     </m:r>
                     <m:r>
                       <m:rPr>
@@ -3167,7 +2701,6 @@
                     </w:rPr>
                     <w:t xml:space="preserve"> </w:t>
                   </w:r>
-                  <w:proofErr w:type="spellStart"/>
                   <w:r>
                     <w:rPr>
                       <w:rFonts w:ascii="Arial" w:hAnsi="Arial" w:cs="Arial"/>
@@ -3182,16 +2715,7 @@
                       <w:szCs w:val="24"/>
                       <w:lang w:val="en-US"/>
                     </w:rPr>
-                    <w:t>eutro</w:t>
-                  </w:r>
-                  <w:proofErr w:type="spellEnd"/>
-                  <w:r>
-                    <w:rPr>
-                      <w:rFonts w:ascii="Arial" w:hAnsi="Arial" w:cs="Arial"/>
-                      <w:szCs w:val="24"/>
-                      <w:lang w:val="en-US"/>
-                    </w:rPr>
-                    <w:t xml:space="preserve"> (a, b)</w:t>
+                    <w:t>eutro (a, b)</w:t>
                   </w:r>
                   <m:oMath>
                     <m:r>
@@ -3396,14 +2920,6 @@
                       <w:lang w:val="en-US"/>
                     </w:rPr>
                   </w:pPr>
-                  <w:r>
-                    <w:rPr>
-                      <w:rFonts w:ascii="Arial" w:eastAsiaTheme="minorEastAsia" w:hAnsi="Arial" w:cs="Arial"/>
-                      <w:szCs w:val="24"/>
-                      <w:lang w:val="en-US"/>
-                    </w:rPr>
-                    <w:t xml:space="preserve"> </w:t>
-                  </w:r>
                   <m:oMath>
                     <m:r>
                       <m:rPr>
@@ -3528,29 +3044,11 @@
                     </m:r>
                     <m:r>
                       <w:rPr>
-                        <w:rFonts w:ascii="Cambria Math" w:hAnsi="Arial" w:cs="Arial"/>
-                        <w:color w:val="31849B" w:themeColor="accent5" w:themeShade="BF"/>
-                        <w:szCs w:val="24"/>
-                        <w:lang w:val="en-US"/>
-                      </w:rPr>
-                      <m:t xml:space="preserve"> </m:t>
-                    </m:r>
-                    <m:r>
-                      <w:rPr>
                         <w:rFonts w:ascii="Cambria Math" w:hAnsi="Cambria Math" w:cs="Arial"/>
                         <w:color w:val="31849B" w:themeColor="accent5" w:themeShade="BF"/>
                         <w:szCs w:val="24"/>
                       </w:rPr>
                       <m:t>x</m:t>
-                    </m:r>
-                    <m:r>
-                      <w:rPr>
-                        <w:rFonts w:ascii="Cambria Math" w:hAnsi="Arial" w:cs="Arial"/>
-                        <w:color w:val="31849B" w:themeColor="accent5" w:themeShade="BF"/>
-                        <w:szCs w:val="24"/>
-                        <w:lang w:val="en-US"/>
-                      </w:rPr>
-                      <m:t xml:space="preserve"> </m:t>
                     </m:r>
                     <m:r>
                       <m:rPr>
@@ -3679,19 +3177,11 @@
                     </w:rPr>
                     <w:t xml:space="preserve">,  </w:t>
                   </w:r>
-                  <w:proofErr w:type="spellStart"/>
                   <w:r>
                     <w:rPr>
                       <w:rFonts w:eastAsiaTheme="minorEastAsia"/>
                     </w:rPr>
                     <w:t>b</w:t>
-                  </w:r>
-                  <w:proofErr w:type="spellEnd"/>
-                  <w:r>
-                    <w:rPr>
-                      <w:rFonts w:eastAsiaTheme="minorEastAsia"/>
-                    </w:rPr>
-                    <w:t xml:space="preserve"> </w:t>
                   </w:r>
                   <m:oMath>
                     <m:r>
@@ -3700,14 +3190,6 @@
                       </w:rPr>
                       <m:t>∈</m:t>
                     </m:r>
-                  </m:oMath>
-                  <w:r>
-                    <w:rPr>
-                      <w:rFonts w:eastAsiaTheme="minorEastAsia"/>
-                    </w:rPr>
-                    <w:t xml:space="preserve"> </w:t>
-                  </w:r>
-                  <m:oMath>
                     <m:r>
                       <m:rPr>
                         <m:scr m:val="double-struck"/>
@@ -3779,14 +3261,6 @@
                       </w:rPr>
                       <m:t>∈</m:t>
                     </m:r>
-                  </m:oMath>
-                  <w:r>
-                    <w:rPr>
-                      <w:rFonts w:eastAsiaTheme="minorEastAsia"/>
-                    </w:rPr>
-                    <w:t xml:space="preserve"> </w:t>
-                  </w:r>
-                  <m:oMath>
                     <m:r>
                       <m:rPr>
                         <m:scr m:val="double-struck"/>
@@ -3869,7 +3343,7 @@
           <w:lang w:eastAsia="es-ES"/>
         </w:rPr>
         <w:pict>
-          <v:shape id="_x0000_s1089" type="#_x0000_t32" style="position:absolute;margin-left:146.7pt;margin-top:17.7pt;width:143.25pt;height:19.5pt;z-index:251679744" o:connectortype="straight" strokecolor="#9bbb59 [3206]" strokeweight="1pt">
+          <v:shape id="_x0000_s1089" type="#_x0000_t32" style="position:absolute;margin-left:124.2pt;margin-top:17.7pt;width:165.75pt;height:19.5pt;z-index:251679744" o:connectortype="straight" strokecolor="#9bbb59 [3206]" strokeweight="1pt">
             <v:stroke endarrow="block"/>
             <v:shadow type="perspective" color="#4e6128 [1606]" offset="1pt" offset2="-3pt"/>
           </v:shape>
@@ -3888,7 +3362,7 @@
               <w:txbxContent>
                 <w:p>
                   <w:pPr>
-                    <w:pStyle w:val="ListParagraph"/>
+                    <w:pStyle w:val="Prrafodelista"/>
                     <w:numPr>
                       <w:ilvl w:val="0"/>
                       <w:numId w:val="4"/>
@@ -3934,7 +3408,7 @@
                 </w:p>
                 <w:p>
                   <w:pPr>
-                    <w:pStyle w:val="ListParagraph"/>
+                    <w:pStyle w:val="Prrafodelista"/>
                     <w:numPr>
                       <w:ilvl w:val="0"/>
                       <w:numId w:val="4"/>
@@ -3949,25 +3423,11 @@
                     </w:rPr>
                     <w:t>Neutro =</w:t>
                   </w:r>
-                  <w:proofErr w:type="gramStart"/>
                   <w:r>
                     <w:rPr>
                       <w:rFonts w:eastAsiaTheme="minorEastAsia"/>
                     </w:rPr>
-                    <w:t xml:space="preserve">   </w:t>
-                  </w:r>
-                  <w:r>
-                    <w:rPr>
-                      <w:rFonts w:eastAsiaTheme="minorEastAsia"/>
-                    </w:rPr>
-                    <w:t>(</w:t>
-                  </w:r>
-                  <w:proofErr w:type="gramEnd"/>
-                  <w:r>
-                    <w:rPr>
-                      <w:rFonts w:eastAsiaTheme="minorEastAsia"/>
-                    </w:rPr>
-                    <w:t>2, ¼ )</w:t>
+                    <w:t>(2, ¼ )</w:t>
                   </w:r>
                 </w:p>
                 <w:p/>
@@ -4087,39 +3547,10 @@
                 </m:r>
               </m:sup>
             </m:sSup>
-            <m:r>
-              <w:rPr>
-                <w:rFonts w:ascii="Cambria Math" w:eastAsiaTheme="minorEastAsia" w:hAnsi="Arial" w:cs="Arial"/>
-                <w:szCs w:val="24"/>
-              </w:rPr>
-              <m:t xml:space="preserve">  </m:t>
-            </m:r>
           </m:e>
-          <m:sup>
-            <m:r>
-              <w:rPr>
-                <w:rFonts w:ascii="Cambria Math" w:eastAsiaTheme="minorEastAsia" w:hAnsi="Arial" w:cs="Arial"/>
-                <w:szCs w:val="24"/>
-              </w:rPr>
-              <m:t xml:space="preserve"> </m:t>
-            </m:r>
-          </m:sup>
+          <m:sup/>
         </m:sSup>
       </m:oMath>
-      <w:r>
-        <w:rPr>
-          <w:rFonts w:ascii="Arial" w:eastAsiaTheme="minorEastAsia" w:hAnsi="Arial" w:cs="Arial"/>
-          <w:szCs w:val="24"/>
-        </w:rPr>
-        <w:t xml:space="preserve"> </w:t>
-      </w:r>
-      <w:r>
-        <w:rPr>
-          <w:rFonts w:ascii="Arial" w:eastAsiaTheme="minorEastAsia" w:hAnsi="Arial" w:cs="Arial"/>
-          <w:szCs w:val="24"/>
-        </w:rPr>
-        <w:t xml:space="preserve">    </w:t>
-      </w:r>
       <w:r>
         <w:rPr>
           <w:rFonts w:ascii="Arial" w:eastAsiaTheme="minorEastAsia" w:hAnsi="Arial" w:cs="Arial"/>
@@ -4139,13 +3570,6 @@
             </m:ctrlPr>
           </m:sSupPr>
           <m:e>
-            <m:r>
-              <w:rPr>
-                <w:rFonts w:ascii="Cambria Math" w:eastAsiaTheme="minorEastAsia" w:hAnsi="Arial" w:cs="Arial"/>
-                <w:szCs w:val="24"/>
-              </w:rPr>
-              <m:t xml:space="preserve"> </m:t>
-            </m:r>
             <m:d>
               <m:dPr>
                 <m:ctrlPr>
@@ -4198,23 +3622,8 @@
                     </m:r>
                   </m:den>
                 </m:f>
-                <m:r>
-                  <w:rPr>
-                    <w:rFonts w:ascii="Cambria Math" w:eastAsiaTheme="minorEastAsia" w:hAnsi="Arial" w:cs="Arial"/>
-                    <w:color w:val="4F6228" w:themeColor="accent3" w:themeShade="80"/>
-                    <w:szCs w:val="24"/>
-                  </w:rPr>
-                  <m:t xml:space="preserve"> </m:t>
-                </m:r>
               </m:e>
             </m:d>
-            <m:r>
-              <w:rPr>
-                <w:rFonts w:ascii="Cambria Math" w:eastAsiaTheme="minorEastAsia" w:hAnsi="Arial" w:cs="Arial"/>
-                <w:szCs w:val="24"/>
-              </w:rPr>
-              <m:t xml:space="preserve">  </m:t>
-            </m:r>
             <m:r>
               <w:rPr>
                 <w:rFonts w:ascii="Cambria Math" w:hAnsi="Cambria Math" w:cs="Arial"/>
@@ -4302,13 +3711,6 @@
           </m:sup>
         </m:sSup>
       </m:oMath>
-      <w:r>
-        <w:rPr>
-          <w:rFonts w:ascii="Arial" w:eastAsiaTheme="minorEastAsia" w:hAnsi="Arial" w:cs="Arial"/>
-          <w:szCs w:val="24"/>
-        </w:rPr>
-        <w:t xml:space="preserve">          </w:t>
-      </w:r>
     </w:p>
     <w:p>
       <w:pPr>
@@ -4335,13 +3737,6 @@
         </w:rPr>
         <w:tab/>
         <w:t>=</w:t>
-      </w:r>
-      <w:r>
-        <w:rPr>
-          <w:rFonts w:ascii="Arial" w:eastAsiaTheme="minorEastAsia" w:hAnsi="Arial" w:cs="Arial"/>
-          <w:szCs w:val="24"/>
-        </w:rPr>
-        <w:t xml:space="preserve"> </w:t>
       </w:r>
       <m:oMath>
         <m:sSup>
@@ -4409,16 +3804,6 @@
                     </m:r>
                   </m:den>
                 </m:f>
-                <m:r>
-                  <m:rPr>
-                    <m:sty m:val="p"/>
-                  </m:rPr>
-                  <w:rPr>
-                    <w:rFonts w:ascii="Cambria Math" w:eastAsiaTheme="minorEastAsia" w:hAnsi="Arial" w:cs="Arial"/>
-                    <w:szCs w:val="24"/>
-                  </w:rPr>
-                  <m:t xml:space="preserve"> </m:t>
-                </m:r>
               </m:e>
             </m:d>
             <m:r>
@@ -4437,16 +3822,6 @@
                 <w:szCs w:val="24"/>
               </w:rPr>
               <m:t>( 4, 4)</m:t>
-            </m:r>
-            <m:r>
-              <m:rPr>
-                <m:sty m:val="bi"/>
-              </m:rPr>
-              <w:rPr>
-                <w:rFonts w:ascii="Cambria Math" w:eastAsiaTheme="minorEastAsia" w:hAnsi="Arial" w:cs="Arial"/>
-                <w:szCs w:val="24"/>
-              </w:rPr>
-              <m:t xml:space="preserve"> </m:t>
             </m:r>
           </m:e>
           <m:sup>
@@ -4489,7 +3864,6 @@
           <w:rFonts w:ascii="Arial" w:hAnsi="Arial" w:cs="Arial"/>
         </w:rPr>
         <w:tab/>
-        <w:t xml:space="preserve">           </w:t>
       </w:r>
       <w:r>
         <w:rPr>
@@ -4607,23 +3981,8 @@
               </w:rPr>
               <m:t>4)</m:t>
             </m:r>
-            <m:r>
-              <w:rPr>
-                <w:rFonts w:ascii="Cambria Math" w:eastAsiaTheme="minorEastAsia" w:hAnsi="Arial" w:cs="Arial"/>
-                <w:szCs w:val="24"/>
-              </w:rPr>
-              <m:t xml:space="preserve"> </m:t>
-            </m:r>
           </m:e>
-          <m:sup>
-            <m:r>
-              <w:rPr>
-                <w:rFonts w:ascii="Cambria Math" w:eastAsiaTheme="minorEastAsia" w:hAnsi="Arial" w:cs="Arial"/>
-                <w:szCs w:val="24"/>
-              </w:rPr>
-              <m:t xml:space="preserve"> </m:t>
-            </m:r>
-          </m:sup>
+          <m:sup/>
         </m:sSup>
       </m:oMath>
       <w:r>
@@ -4650,7 +4009,6 @@
           <w:rFonts w:ascii="Arial" w:hAnsi="Arial" w:cs="Arial"/>
         </w:rPr>
         <w:tab/>
-        <w:t xml:space="preserve">           </w:t>
       </w:r>
       <w:r>
         <w:rPr>
@@ -4768,23 +4126,8 @@
               </w:rPr>
               <m:t xml:space="preserve"> )</m:t>
             </m:r>
-            <m:r>
-              <w:rPr>
-                <w:rFonts w:ascii="Cambria Math" w:eastAsiaTheme="minorEastAsia" w:hAnsi="Arial" w:cs="Arial"/>
-                <w:szCs w:val="24"/>
-              </w:rPr>
-              <m:t xml:space="preserve"> </m:t>
-            </m:r>
           </m:e>
-          <m:sup>
-            <m:r>
-              <w:rPr>
-                <w:rFonts w:ascii="Cambria Math" w:eastAsiaTheme="minorEastAsia" w:hAnsi="Arial" w:cs="Arial"/>
-                <w:szCs w:val="24"/>
-              </w:rPr>
-              <m:t xml:space="preserve"> </m:t>
-            </m:r>
-          </m:sup>
+          <m:sup/>
         </m:sSup>
       </m:oMath>
       <w:r>
@@ -4794,13 +4137,12 @@
         </w:rPr>
         <w:t xml:space="preserve">          =</w:t>
       </w:r>
-      <w:proofErr w:type="gramStart"/>
       <w:r>
         <w:rPr>
           <w:rFonts w:ascii="Arial" w:eastAsiaTheme="minorEastAsia" w:hAnsi="Arial" w:cs="Arial"/>
           <w:szCs w:val="24"/>
         </w:rPr>
-        <w:t xml:space="preserve">   </w:t>
+        <w:t xml:space="preserve"> </w:t>
       </w:r>
       <w:r>
         <w:rPr>
@@ -4809,7 +4151,6 @@
         </w:rPr>
         <w:t>(</w:t>
       </w:r>
-      <w:proofErr w:type="gramEnd"/>
       <w:r>
         <w:rPr>
           <w:rFonts w:ascii="Arial" w:eastAsiaTheme="minorEastAsia" w:hAnsi="Arial" w:cs="Arial"/>
@@ -4852,12 +4193,6 @@
           <w:color w:val="E36C0A" w:themeColor="accent6" w:themeShade="BF"/>
         </w:rPr>
         <w:t>Recordatorio subgrupos:</w:t>
-      </w:r>
-      <w:r>
-        <w:rPr>
-          <w:rFonts w:ascii="Arial" w:hAnsi="Arial" w:cs="Arial"/>
-        </w:rPr>
-        <w:t xml:space="preserve">  </w:t>
       </w:r>
       <m:oMath>
         <m:r>
@@ -4870,12 +4205,105 @@
           <m:t>Z</m:t>
         </m:r>
       </m:oMath>
-      <w:r>
-        <w:rPr>
-          <w:rFonts w:ascii="Arial" w:eastAsiaTheme="minorEastAsia" w:hAnsi="Arial" w:cs="Arial"/>
-        </w:rPr>
-        <w:t xml:space="preserve"> </w:t>
-      </w:r>
+    </w:p>
+    <w:p>
+      <w:pPr>
+        <w:tabs>
+          <w:tab w:val="left" w:pos="1485"/>
+        </w:tabs>
+        <w:spacing w:line="240" w:lineRule="auto"/>
+        <w:rPr>
+          <w:rFonts w:ascii="Arial" w:hAnsi="Arial" w:cs="Arial"/>
+        </w:rPr>
+      </w:pPr>
+    </w:p>
+    <w:p>
+      <w:pPr>
+        <w:tabs>
+          <w:tab w:val="left" w:pos="1485"/>
+        </w:tabs>
+        <w:spacing w:line="240" w:lineRule="auto"/>
+        <w:rPr>
+          <w:rFonts w:ascii="Arial" w:hAnsi="Arial" w:cs="Arial"/>
+        </w:rPr>
+      </w:pPr>
+    </w:p>
+    <w:p>
+      <w:pPr>
+        <w:tabs>
+          <w:tab w:val="left" w:pos="1485"/>
+        </w:tabs>
+        <w:spacing w:line="240" w:lineRule="auto"/>
+        <w:rPr>
+          <w:rFonts w:ascii="Arial" w:hAnsi="Arial" w:cs="Arial"/>
+        </w:rPr>
+      </w:pPr>
+    </w:p>
+    <w:p>
+      <w:pPr>
+        <w:tabs>
+          <w:tab w:val="left" w:pos="1485"/>
+        </w:tabs>
+        <w:spacing w:line="240" w:lineRule="auto"/>
+        <w:rPr>
+          <w:rFonts w:ascii="Arial" w:hAnsi="Arial" w:cs="Arial"/>
+        </w:rPr>
+      </w:pPr>
+    </w:p>
+    <w:p>
+      <w:pPr>
+        <w:tabs>
+          <w:tab w:val="left" w:pos="1485"/>
+        </w:tabs>
+        <w:spacing w:line="240" w:lineRule="auto"/>
+        <w:rPr>
+          <w:rFonts w:ascii="Arial" w:hAnsi="Arial" w:cs="Arial"/>
+        </w:rPr>
+      </w:pPr>
+    </w:p>
+    <w:p>
+      <w:pPr>
+        <w:tabs>
+          <w:tab w:val="left" w:pos="1485"/>
+        </w:tabs>
+        <w:spacing w:line="240" w:lineRule="auto"/>
+        <w:rPr>
+          <w:rFonts w:ascii="Arial" w:hAnsi="Arial" w:cs="Arial"/>
+        </w:rPr>
+      </w:pPr>
+    </w:p>
+    <w:p>
+      <w:pPr>
+        <w:tabs>
+          <w:tab w:val="left" w:pos="1485"/>
+        </w:tabs>
+        <w:spacing w:line="240" w:lineRule="auto"/>
+        <w:rPr>
+          <w:rFonts w:ascii="Arial" w:hAnsi="Arial" w:cs="Arial"/>
+        </w:rPr>
+      </w:pPr>
+    </w:p>
+    <w:p>
+      <w:pPr>
+        <w:tabs>
+          <w:tab w:val="left" w:pos="1485"/>
+        </w:tabs>
+        <w:spacing w:line="240" w:lineRule="auto"/>
+        <w:rPr>
+          <w:rFonts w:ascii="Arial" w:hAnsi="Arial" w:cs="Arial"/>
+        </w:rPr>
+      </w:pPr>
+    </w:p>
+    <w:p>
+      <w:pPr>
+        <w:tabs>
+          <w:tab w:val="left" w:pos="1485"/>
+        </w:tabs>
+        <w:spacing w:line="240" w:lineRule="auto"/>
+        <w:rPr>
+          <w:rFonts w:ascii="Arial" w:hAnsi="Arial" w:cs="Arial"/>
+        </w:rPr>
+      </w:pPr>
     </w:p>
     <w:p>
       <w:pPr>
@@ -4925,6 +4353,7 @@
         <w:rPr>
           <w:rFonts w:ascii="Arial" w:hAnsi="Arial" w:cs="Arial"/>
         </w:rPr>
+        <w:lastRenderedPageBreak/>
         <w:t>Espacios vectoriales</w:t>
       </w:r>
     </w:p>
@@ -4997,7 +4426,7 @@
     </w:p>
     <w:p>
       <w:pPr>
-        <w:pStyle w:val="ListParagraph"/>
+        <w:pStyle w:val="Prrafodelista"/>
         <w:numPr>
           <w:ilvl w:val="0"/>
           <w:numId w:val="5"/>
@@ -5015,26 +4444,12 @@
         <w:rPr>
           <w:rFonts w:ascii="Arial" w:hAnsi="Arial" w:cs="Arial"/>
         </w:rPr>
-        <w:t xml:space="preserve">(V, +) sea </w:t>
-      </w:r>
-      <w:proofErr w:type="spellStart"/>
-      <w:r>
-        <w:rPr>
-          <w:rFonts w:ascii="Arial" w:hAnsi="Arial" w:cs="Arial"/>
-        </w:rPr>
-        <w:t>abeliano</w:t>
-      </w:r>
-      <w:proofErr w:type="spellEnd"/>
-      <w:r>
-        <w:rPr>
-          <w:rFonts w:ascii="Arial" w:hAnsi="Arial" w:cs="Arial"/>
-        </w:rPr>
-        <w:t>.</w:t>
-      </w:r>
-    </w:p>
-    <w:p>
-      <w:pPr>
-        <w:pStyle w:val="ListParagraph"/>
+        <w:t>(V, +) sea abeliano.</w:t>
+      </w:r>
+    </w:p>
+    <w:p>
+      <w:pPr>
+        <w:pStyle w:val="Prrafodelista"/>
         <w:numPr>
           <w:ilvl w:val="0"/>
           <w:numId w:val="5"/>
@@ -5066,27 +4481,7 @@
         <w:rPr>
           <w:rFonts w:ascii="Arial" w:eastAsiaTheme="minorEastAsia" w:hAnsi="Arial" w:cs="Arial"/>
         </w:rPr>
-        <w:t xml:space="preserve"> </w:t>
-      </w:r>
-      <w:r>
-        <w:rPr>
-          <w:rFonts w:ascii="Arial" w:eastAsiaTheme="minorEastAsia" w:hAnsi="Arial" w:cs="Arial"/>
-        </w:rPr>
-        <w:t xml:space="preserve">v = </w:t>
-      </w:r>
-      <w:proofErr w:type="gramStart"/>
-      <w:r>
-        <w:rPr>
-          <w:rFonts w:ascii="Arial" w:eastAsiaTheme="minorEastAsia" w:hAnsi="Arial" w:cs="Arial"/>
-        </w:rPr>
-        <w:t xml:space="preserve">v,   </w:t>
-      </w:r>
-      <w:proofErr w:type="gramEnd"/>
-      <w:r>
-        <w:rPr>
-          <w:rFonts w:ascii="Arial" w:eastAsiaTheme="minorEastAsia" w:hAnsi="Arial" w:cs="Arial"/>
-        </w:rPr>
-        <w:t xml:space="preserve">  </w:t>
+        <w:t xml:space="preserve">v = v,   </w:t>
       </w:r>
       <m:oMath>
         <m:r>
@@ -5143,28 +4538,12 @@
           </w:rPr>
           <m:t>v  ∀ α,β</m:t>
         </m:r>
-      </m:oMath>
-      <w:r>
-        <w:rPr>
-          <w:rFonts w:ascii="Arial" w:eastAsiaTheme="minorEastAsia" w:hAnsi="Arial" w:cs="Arial"/>
-        </w:rPr>
-        <w:t xml:space="preserve"> </w:t>
-      </w:r>
-      <m:oMath>
         <m:r>
           <w:rPr>
             <w:rFonts w:ascii="Cambria Math" w:hAnsi="Cambria Math"/>
           </w:rPr>
           <m:t>∈</m:t>
         </m:r>
-      </m:oMath>
-      <w:r>
-        <w:rPr>
-          <w:rFonts w:ascii="Arial" w:eastAsiaTheme="minorEastAsia" w:hAnsi="Arial" w:cs="Arial"/>
-        </w:rPr>
-        <w:t xml:space="preserve"> </w:t>
-      </w:r>
-      <m:oMath>
         <m:r>
           <m:rPr>
             <m:scr m:val="double-struck"/>
@@ -5184,7 +4563,7 @@
     </w:p>
     <w:p>
       <w:pPr>
-        <w:pStyle w:val="ListParagraph"/>
+        <w:pStyle w:val="Prrafodelista"/>
         <w:numPr>
           <w:ilvl w:val="0"/>
           <w:numId w:val="5"/>
@@ -5254,14 +4633,7 @@
         <w:rPr>
           <w:rFonts w:ascii="Kristen ITC" w:hAnsi="Kristen ITC" w:cs="FrankRuehl"/>
         </w:rPr>
-        <w:lastRenderedPageBreak/>
         <w:t>(A, +, *) _____</w:t>
-      </w:r>
-      <w:r>
-        <w:rPr>
-          <w:rFonts w:ascii="Kristen ITC" w:hAnsi="Kristen ITC" w:cs="FrankRuehl"/>
-        </w:rPr>
-        <w:t xml:space="preserve"> </w:t>
       </w:r>
     </w:p>
     <w:p>
@@ -5287,8 +4659,8 @@
 </file>
 
 <file path=word/endnotes.xml><?xml version="1.0" encoding="utf-8"?>
-<w:endnotes xmlns:wpc="http://schemas.microsoft.com/office/word/2010/wordprocessingCanvas" xmlns:cx="http://schemas.microsoft.com/office/drawing/2014/chartex" xmlns:cx1="http://schemas.microsoft.com/office/drawing/2015/9/8/chartex" xmlns:cx2="http://schemas.microsoft.com/office/drawing/2015/10/21/chartex" xmlns:mc="http://schemas.openxmlformats.org/markup-compatibility/2006" xmlns:o="urn:schemas-microsoft-com:office:office" xmlns:r="http://schemas.openxmlformats.org/officeDocument/2006/relationships" xmlns:m="http://schemas.openxmlformats.org/officeDocument/2006/math" xmlns:v="urn:schemas-microsoft-com:vml" xmlns:wp14="http://schemas.microsoft.com/office/word/2010/wordprocessingDrawing" xmlns:wp="http://schemas.openxmlformats.org/drawingml/2006/wordprocessingDrawing" xmlns:w10="urn:schemas-microsoft-com:office:word" xmlns:w="http://schemas.openxmlformats.org/wordprocessingml/2006/main" xmlns:w14="http://schemas.microsoft.com/office/word/2010/wordml" xmlns:w15="http://schemas.microsoft.com/office/word/2012/wordml" xmlns:w16se="http://schemas.microsoft.com/office/word/2015/wordml/symex" xmlns:wpg="http://schemas.microsoft.com/office/word/2010/wordprocessingGroup" xmlns:wpi="http://schemas.microsoft.com/office/word/2010/wordprocessingInk" xmlns:wne="http://schemas.microsoft.com/office/word/2006/wordml" xmlns:wps="http://schemas.microsoft.com/office/word/2010/wordprocessingShape" mc:Ignorable="w14 w15 w16se wp14">
-  <w:endnote w:type="separator" w:id="-1">
+<w:endnotes xmlns:ve="http://schemas.openxmlformats.org/markup-compatibility/2006" xmlns:o="urn:schemas-microsoft-com:office:office" xmlns:r="http://schemas.openxmlformats.org/officeDocument/2006/relationships" xmlns:m="http://schemas.openxmlformats.org/officeDocument/2006/math" xmlns:v="urn:schemas-microsoft-com:vml" xmlns:wp="http://schemas.openxmlformats.org/drawingml/2006/wordprocessingDrawing" xmlns:w10="urn:schemas-microsoft-com:office:word" xmlns:w="http://schemas.openxmlformats.org/wordprocessingml/2006/main" xmlns:wne="http://schemas.microsoft.com/office/word/2006/wordml">
+  <w:endnote w:type="separator" w:id="0">
     <w:p>
       <w:pPr>
         <w:spacing w:after="0" w:line="240" w:lineRule="auto"/>
@@ -5298,7 +4670,7 @@
       </w:r>
     </w:p>
   </w:endnote>
-  <w:endnote w:type="continuationSeparator" w:id="0">
+  <w:endnote w:type="continuationSeparator" w:id="1">
     <w:p>
       <w:pPr>
         <w:spacing w:after="0" w:line="240" w:lineRule="auto"/>
@@ -5312,8 +4684,8 @@
 </file>
 
 <file path=word/footnotes.xml><?xml version="1.0" encoding="utf-8"?>
-<w:footnotes xmlns:wpc="http://schemas.microsoft.com/office/word/2010/wordprocessingCanvas" xmlns:cx="http://schemas.microsoft.com/office/drawing/2014/chartex" xmlns:cx1="http://schemas.microsoft.com/office/drawing/2015/9/8/chartex" xmlns:cx2="http://schemas.microsoft.com/office/drawing/2015/10/21/chartex" xmlns:mc="http://schemas.openxmlformats.org/markup-compatibility/2006" xmlns:o="urn:schemas-microsoft-com:office:office" xmlns:r="http://schemas.openxmlformats.org/officeDocument/2006/relationships" xmlns:m="http://schemas.openxmlformats.org/officeDocument/2006/math" xmlns:v="urn:schemas-microsoft-com:vml" xmlns:wp14="http://schemas.microsoft.com/office/word/2010/wordprocessingDrawing" xmlns:wp="http://schemas.openxmlformats.org/drawingml/2006/wordprocessingDrawing" xmlns:w10="urn:schemas-microsoft-com:office:word" xmlns:w="http://schemas.openxmlformats.org/wordprocessingml/2006/main" xmlns:w14="http://schemas.microsoft.com/office/word/2010/wordml" xmlns:w15="http://schemas.microsoft.com/office/word/2012/wordml" xmlns:w16se="http://schemas.microsoft.com/office/word/2015/wordml/symex" xmlns:wpg="http://schemas.microsoft.com/office/word/2010/wordprocessingGroup" xmlns:wpi="http://schemas.microsoft.com/office/word/2010/wordprocessingInk" xmlns:wne="http://schemas.microsoft.com/office/word/2006/wordml" xmlns:wps="http://schemas.microsoft.com/office/word/2010/wordprocessingShape" mc:Ignorable="w14 w15 w16se wp14">
-  <w:footnote w:type="separator" w:id="-1">
+<w:footnotes xmlns:ve="http://schemas.openxmlformats.org/markup-compatibility/2006" xmlns:o="urn:schemas-microsoft-com:office:office" xmlns:r="http://schemas.openxmlformats.org/officeDocument/2006/relationships" xmlns:m="http://schemas.openxmlformats.org/officeDocument/2006/math" xmlns:v="urn:schemas-microsoft-com:vml" xmlns:wp="http://schemas.openxmlformats.org/drawingml/2006/wordprocessingDrawing" xmlns:w10="urn:schemas-microsoft-com:office:word" xmlns:w="http://schemas.openxmlformats.org/wordprocessingml/2006/main" xmlns:wne="http://schemas.microsoft.com/office/word/2006/wordml">
+  <w:footnote w:type="separator" w:id="0">
     <w:p>
       <w:pPr>
         <w:spacing w:after="0" w:line="240" w:lineRule="auto"/>
@@ -5323,7 +4695,7 @@
       </w:r>
     </w:p>
   </w:footnote>
-  <w:footnote w:type="continuationSeparator" w:id="0">
+  <w:footnote w:type="continuationSeparator" w:id="1">
     <w:p>
       <w:pPr>
         <w:spacing w:after="0" w:line="240" w:lineRule="auto"/>
@@ -5337,78 +4709,66 @@
 </file>
 
 <file path=word/header1.xml><?xml version="1.0" encoding="utf-8"?>
-<w:hdr xmlns:wpc="http://schemas.microsoft.com/office/word/2010/wordprocessingCanvas" xmlns:cx="http://schemas.microsoft.com/office/drawing/2014/chartex" xmlns:cx1="http://schemas.microsoft.com/office/drawing/2015/9/8/chartex" xmlns:cx2="http://schemas.microsoft.com/office/drawing/2015/10/21/chartex" xmlns:mc="http://schemas.openxmlformats.org/markup-compatibility/2006" xmlns:o="urn:schemas-microsoft-com:office:office" xmlns:r="http://schemas.openxmlformats.org/officeDocument/2006/relationships" xmlns:m="http://schemas.openxmlformats.org/officeDocument/2006/math" xmlns:v="urn:schemas-microsoft-com:vml" xmlns:wp14="http://schemas.microsoft.com/office/word/2010/wordprocessingDrawing" xmlns:wp="http://schemas.openxmlformats.org/drawingml/2006/wordprocessingDrawing" xmlns:w10="urn:schemas-microsoft-com:office:word" xmlns:w="http://schemas.openxmlformats.org/wordprocessingml/2006/main" xmlns:w14="http://schemas.microsoft.com/office/word/2010/wordml" xmlns:w15="http://schemas.microsoft.com/office/word/2012/wordml" xmlns:w16se="http://schemas.microsoft.com/office/word/2015/wordml/symex" xmlns:wpg="http://schemas.microsoft.com/office/word/2010/wordprocessingGroup" xmlns:wpi="http://schemas.microsoft.com/office/word/2010/wordprocessingInk" xmlns:wne="http://schemas.microsoft.com/office/word/2006/wordml" xmlns:wps="http://schemas.microsoft.com/office/word/2010/wordprocessingShape" mc:Ignorable="w14 w15 w16se wp14">
+<w:hdr xmlns:ve="http://schemas.openxmlformats.org/markup-compatibility/2006" xmlns:o="urn:schemas-microsoft-com:office:office" xmlns:r="http://schemas.openxmlformats.org/officeDocument/2006/relationships" xmlns:m="http://schemas.openxmlformats.org/officeDocument/2006/math" xmlns:v="urn:schemas-microsoft-com:vml" xmlns:wp="http://schemas.openxmlformats.org/drawingml/2006/wordprocessingDrawing" xmlns:w10="urn:schemas-microsoft-com:office:word" xmlns:w="http://schemas.openxmlformats.org/wordprocessingml/2006/main" xmlns:wne="http://schemas.microsoft.com/office/word/2006/wordml">
   <w:p>
     <w:pPr>
-      <w:pStyle w:val="Header"/>
+      <w:pStyle w:val="Encabezado"/>
     </w:pPr>
-    <m:oMath>
-      <m:r>
-        <m:rPr>
-          <m:scr m:val="double-struck"/>
-        </m:rPr>
-        <w:rPr>
-          <w:rFonts w:ascii="Cambria Math" w:hAnsi="Cambria Math"/>
-        </w:rPr>
-        <m:t>NZR∃∄</m:t>
-      </m:r>
-      <m:r>
-        <m:rPr>
-          <m:scr m:val="script"/>
-        </m:rPr>
-        <w:rPr>
-          <w:rFonts w:ascii="Cambria Math" w:hAnsi="Cambria Math"/>
-        </w:rPr>
-        <m:t>E</m:t>
-      </m:r>
-      <m:r>
-        <w:rPr>
-          <w:rFonts w:ascii="Cambria Math" w:hAnsi="Cambria Math"/>
-        </w:rPr>
-        <m:t xml:space="preserve">hθαβϕ∞~≡&lt;&gt;≤≥∀∈∩∪∄≠=↔→←⊆ ⊇ ≼  ≽ </m:t>
-      </m:r>
-      <m:r>
-        <w:rPr>
-          <w:rFonts w:ascii="Cambria Math" w:hAnsi="Cambria Math" w:cs="Arial"/>
-        </w:rPr>
-        <m:t xml:space="preserve">∉ </m:t>
-      </m:r>
-      <m:r>
-        <w:rPr>
-          <w:rFonts w:ascii="Cambria Math" w:eastAsiaTheme="minorEastAsia" w:hAnsi="Cambria Math" w:cs="Arial"/>
-          <w:sz w:val="24"/>
-        </w:rPr>
-        <m:t>⋅ ∴</m:t>
-      </m:r>
-      <m:r>
-        <w:rPr>
-          <w:rFonts w:ascii="Cambria Math" w:hAnsi="Cambria Math" w:cs="Arial"/>
-        </w:rPr>
-        <m:t xml:space="preserve"> </m:t>
-      </m:r>
-    </m:oMath>
-    <w:r>
-      <w:rPr>
-        <w:rFonts w:eastAsiaTheme="minorEastAsia"/>
-      </w:rPr>
-      <w:t xml:space="preserve"> </w:t>
-    </w:r>
-    <m:oMath>
-      <m:r>
-        <w:rPr>
-          <w:rFonts w:ascii="Cambria Math" w:hAnsi="Cambria Math" w:cs="Arial"/>
-          <w:sz w:val="32"/>
-        </w:rPr>
-        <m:t>*</m:t>
-      </m:r>
-    </m:oMath>
+    <m:oMathPara>
+      <m:oMath>
+        <m:r>
+          <m:rPr>
+            <m:scr m:val="double-struck"/>
+          </m:rPr>
+          <w:rPr>
+            <w:rFonts w:ascii="Cambria Math" w:hAnsi="Cambria Math"/>
+          </w:rPr>
+          <m:t>NZR∃∄</m:t>
+        </m:r>
+        <m:r>
+          <m:rPr>
+            <m:scr m:val="script"/>
+          </m:rPr>
+          <w:rPr>
+            <w:rFonts w:ascii="Cambria Math" w:hAnsi="Cambria Math"/>
+          </w:rPr>
+          <m:t>E</m:t>
+        </m:r>
+        <m:r>
+          <w:rPr>
+            <w:rFonts w:ascii="Cambria Math" w:hAnsi="Cambria Math"/>
+          </w:rPr>
+          <m:t xml:space="preserve">hθαβϕ∞~≡&lt;&gt;≤≥∀∈∩∪∄≠=↔→←⊆ ⊇ ≼  ≽ </m:t>
+        </m:r>
+        <m:r>
+          <w:rPr>
+            <w:rFonts w:ascii="Cambria Math" w:hAnsi="Cambria Math" w:cs="Arial"/>
+          </w:rPr>
+          <m:t xml:space="preserve">∉ </m:t>
+        </m:r>
+        <m:r>
+          <w:rPr>
+            <w:rFonts w:ascii="Cambria Math" w:eastAsiaTheme="minorEastAsia" w:hAnsi="Cambria Math" w:cs="Arial"/>
+            <w:sz w:val="24"/>
+          </w:rPr>
+          <m:t>⋅ ∴</m:t>
+        </m:r>
+        <m:r>
+          <w:rPr>
+            <w:rFonts w:ascii="Cambria Math" w:hAnsi="Cambria Math" w:cs="Arial"/>
+            <w:sz w:val="32"/>
+          </w:rPr>
+          <m:t>*</m:t>
+        </m:r>
+      </m:oMath>
+    </m:oMathPara>
   </w:p>
 </w:hdr>
 </file>
 
 <file path=word/numbering.xml><?xml version="1.0" encoding="utf-8"?>
-<w:numbering xmlns:wpc="http://schemas.microsoft.com/office/word/2010/wordprocessingCanvas" xmlns:cx="http://schemas.microsoft.com/office/drawing/2014/chartex" xmlns:cx1="http://schemas.microsoft.com/office/drawing/2015/9/8/chartex" xmlns:cx2="http://schemas.microsoft.com/office/drawing/2015/10/21/chartex" xmlns:mc="http://schemas.openxmlformats.org/markup-compatibility/2006" xmlns:o="urn:schemas-microsoft-com:office:office" xmlns:r="http://schemas.openxmlformats.org/officeDocument/2006/relationships" xmlns:m="http://schemas.openxmlformats.org/officeDocument/2006/math" xmlns:v="urn:schemas-microsoft-com:vml" xmlns:wp14="http://schemas.microsoft.com/office/word/2010/wordprocessingDrawing" xmlns:wp="http://schemas.openxmlformats.org/drawingml/2006/wordprocessingDrawing" xmlns:w10="urn:schemas-microsoft-com:office:word" xmlns:w="http://schemas.openxmlformats.org/wordprocessingml/2006/main" xmlns:w14="http://schemas.microsoft.com/office/word/2010/wordml" xmlns:w15="http://schemas.microsoft.com/office/word/2012/wordml" xmlns:w16se="http://schemas.microsoft.com/office/word/2015/wordml/symex" xmlns:wpg="http://schemas.microsoft.com/office/word/2010/wordprocessingGroup" xmlns:wpi="http://schemas.microsoft.com/office/word/2010/wordprocessingInk" xmlns:wne="http://schemas.microsoft.com/office/word/2006/wordml" xmlns:wps="http://schemas.microsoft.com/office/word/2010/wordprocessingShape" mc:Ignorable="w14 w15 w16se wp14">
-  <w:abstractNum w:abstractNumId="0" w15:restartNumberingAfterBreak="0">
+<w:numbering xmlns:ve="http://schemas.openxmlformats.org/markup-compatibility/2006" xmlns:o="urn:schemas-microsoft-com:office:office" xmlns:r="http://schemas.openxmlformats.org/officeDocument/2006/relationships" xmlns:m="http://schemas.openxmlformats.org/officeDocument/2006/math" xmlns:v="urn:schemas-microsoft-com:vml" xmlns:wp="http://schemas.openxmlformats.org/drawingml/2006/wordprocessingDrawing" xmlns:w10="urn:schemas-microsoft-com:office:word" xmlns:w="http://schemas.openxmlformats.org/wordprocessingml/2006/main" xmlns:wne="http://schemas.microsoft.com/office/word/2006/wordml">
+  <w:abstractNum w:abstractNumId="0">
     <w:nsid w:val="17D911EA"/>
     <w:multiLevelType w:val="hybridMultilevel"/>
     <w:tmpl w:val="AEB86824"/>
@@ -5522,7 +4882,7 @@
       </w:rPr>
     </w:lvl>
   </w:abstractNum>
-  <w:abstractNum w:abstractNumId="1" w15:restartNumberingAfterBreak="0">
+  <w:abstractNum w:abstractNumId="1">
     <w:nsid w:val="3CDD28DF"/>
     <w:multiLevelType w:val="hybridMultilevel"/>
     <w:tmpl w:val="83D4EDCA"/>
@@ -5611,7 +4971,7 @@
       </w:pPr>
     </w:lvl>
   </w:abstractNum>
-  <w:abstractNum w:abstractNumId="2" w15:restartNumberingAfterBreak="0">
+  <w:abstractNum w:abstractNumId="2">
     <w:nsid w:val="5CEF1411"/>
     <w:multiLevelType w:val="hybridMultilevel"/>
     <w:tmpl w:val="AA9A814A"/>
@@ -5724,7 +5084,7 @@
       </w:rPr>
     </w:lvl>
   </w:abstractNum>
-  <w:abstractNum w:abstractNumId="3" w15:restartNumberingAfterBreak="0">
+  <w:abstractNum w:abstractNumId="3">
     <w:nsid w:val="623C65AE"/>
     <w:multiLevelType w:val="hybridMultilevel"/>
     <w:tmpl w:val="460EE84A"/>
@@ -5837,7 +5197,7 @@
       </w:rPr>
     </w:lvl>
   </w:abstractNum>
-  <w:abstractNum w:abstractNumId="4" w15:restartNumberingAfterBreak="0">
+  <w:abstractNum w:abstractNumId="4">
     <w:nsid w:val="6D9665C6"/>
     <w:multiLevelType w:val="hybridMultilevel"/>
     <w:tmpl w:val="68FA9DBA"/>
@@ -5970,7 +5330,7 @@
 </file>
 
 <file path=word/styles.xml><?xml version="1.0" encoding="utf-8"?>
-<w:styles xmlns:mc="http://schemas.openxmlformats.org/markup-compatibility/2006" xmlns:r="http://schemas.openxmlformats.org/officeDocument/2006/relationships" xmlns:w="http://schemas.openxmlformats.org/wordprocessingml/2006/main" xmlns:w14="http://schemas.microsoft.com/office/word/2010/wordml" xmlns:w15="http://schemas.microsoft.com/office/word/2012/wordml" xmlns:w16se="http://schemas.microsoft.com/office/word/2015/wordml/symex" mc:Ignorable="w14 w15 w16se">
+<w:styles xmlns:r="http://schemas.openxmlformats.org/officeDocument/2006/relationships" xmlns:w="http://schemas.openxmlformats.org/wordprocessingml/2006/main">
   <w:docDefaults>
     <w:rPrDefault>
       <w:rPr>
@@ -5986,396 +5346,162 @@
       </w:pPr>
     </w:pPrDefault>
   </w:docDefaults>
-  <w:latentStyles w:defLockedState="0" w:defUIPriority="99" w:defSemiHidden="0" w:defUnhideWhenUsed="0" w:defQFormat="0" w:count="372">
-    <w:lsdException w:name="Normal" w:uiPriority="0" w:qFormat="1"/>
-    <w:lsdException w:name="heading 1" w:uiPriority="9" w:qFormat="1"/>
-    <w:lsdException w:name="heading 2" w:semiHidden="1" w:uiPriority="9" w:unhideWhenUsed="1" w:qFormat="1"/>
-    <w:lsdException w:name="heading 3" w:semiHidden="1" w:uiPriority="9" w:unhideWhenUsed="1" w:qFormat="1"/>
-    <w:lsdException w:name="heading 4" w:semiHidden="1" w:uiPriority="9" w:unhideWhenUsed="1" w:qFormat="1"/>
-    <w:lsdException w:name="heading 5" w:semiHidden="1" w:uiPriority="9" w:unhideWhenUsed="1" w:qFormat="1"/>
-    <w:lsdException w:name="heading 6" w:semiHidden="1" w:uiPriority="9" w:unhideWhenUsed="1" w:qFormat="1"/>
-    <w:lsdException w:name="heading 7" w:semiHidden="1" w:uiPriority="9" w:unhideWhenUsed="1" w:qFormat="1"/>
-    <w:lsdException w:name="heading 8" w:semiHidden="1" w:uiPriority="9" w:unhideWhenUsed="1" w:qFormat="1"/>
-    <w:lsdException w:name="heading 9" w:semiHidden="1" w:uiPriority="9" w:unhideWhenUsed="1" w:qFormat="1"/>
-    <w:lsdException w:name="index 1" w:semiHidden="1" w:unhideWhenUsed="1"/>
-    <w:lsdException w:name="index 2" w:semiHidden="1" w:unhideWhenUsed="1"/>
-    <w:lsdException w:name="index 3" w:semiHidden="1" w:unhideWhenUsed="1"/>
-    <w:lsdException w:name="index 4" w:semiHidden="1" w:unhideWhenUsed="1"/>
-    <w:lsdException w:name="index 5" w:semiHidden="1" w:unhideWhenUsed="1"/>
-    <w:lsdException w:name="index 6" w:semiHidden="1" w:unhideWhenUsed="1"/>
-    <w:lsdException w:name="index 7" w:semiHidden="1" w:unhideWhenUsed="1"/>
-    <w:lsdException w:name="index 8" w:semiHidden="1" w:unhideWhenUsed="1"/>
-    <w:lsdException w:name="index 9" w:semiHidden="1" w:unhideWhenUsed="1"/>
-    <w:lsdException w:name="toc 1" w:semiHidden="1" w:uiPriority="39" w:unhideWhenUsed="1"/>
-    <w:lsdException w:name="toc 2" w:semiHidden="1" w:uiPriority="39" w:unhideWhenUsed="1"/>
-    <w:lsdException w:name="toc 3" w:semiHidden="1" w:uiPriority="39" w:unhideWhenUsed="1"/>
-    <w:lsdException w:name="toc 4" w:semiHidden="1" w:uiPriority="39" w:unhideWhenUsed="1"/>
-    <w:lsdException w:name="toc 5" w:semiHidden="1" w:uiPriority="39" w:unhideWhenUsed="1"/>
-    <w:lsdException w:name="toc 6" w:semiHidden="1" w:uiPriority="39" w:unhideWhenUsed="1"/>
-    <w:lsdException w:name="toc 7" w:semiHidden="1" w:uiPriority="39" w:unhideWhenUsed="1"/>
-    <w:lsdException w:name="toc 8" w:semiHidden="1" w:uiPriority="39" w:unhideWhenUsed="1"/>
-    <w:lsdException w:name="toc 9" w:semiHidden="1" w:uiPriority="39" w:unhideWhenUsed="1"/>
-    <w:lsdException w:name="Normal Indent" w:semiHidden="1" w:unhideWhenUsed="1"/>
-    <w:lsdException w:name="footnote text" w:semiHidden="1" w:unhideWhenUsed="1"/>
-    <w:lsdException w:name="annotation text" w:semiHidden="1" w:unhideWhenUsed="1"/>
-    <w:lsdException w:name="header" w:semiHidden="1" w:unhideWhenUsed="1"/>
-    <w:lsdException w:name="footer" w:semiHidden="1" w:unhideWhenUsed="1"/>
-    <w:lsdException w:name="index heading" w:semiHidden="1" w:unhideWhenUsed="1"/>
-    <w:lsdException w:name="caption" w:semiHidden="1" w:uiPriority="35" w:unhideWhenUsed="1" w:qFormat="1"/>
-    <w:lsdException w:name="table of figures" w:semiHidden="1" w:unhideWhenUsed="1"/>
-    <w:lsdException w:name="envelope address" w:semiHidden="1" w:unhideWhenUsed="1"/>
-    <w:lsdException w:name="envelope return" w:semiHidden="1" w:unhideWhenUsed="1"/>
-    <w:lsdException w:name="footnote reference" w:semiHidden="1" w:unhideWhenUsed="1"/>
-    <w:lsdException w:name="annotation reference" w:semiHidden="1" w:unhideWhenUsed="1"/>
-    <w:lsdException w:name="line number" w:semiHidden="1" w:unhideWhenUsed="1"/>
-    <w:lsdException w:name="page number" w:semiHidden="1" w:unhideWhenUsed="1"/>
-    <w:lsdException w:name="endnote reference" w:semiHidden="1" w:unhideWhenUsed="1"/>
-    <w:lsdException w:name="endnote text" w:semiHidden="1" w:unhideWhenUsed="1"/>
-    <w:lsdException w:name="table of authorities" w:semiHidden="1" w:unhideWhenUsed="1"/>
-    <w:lsdException w:name="macro" w:semiHidden="1" w:unhideWhenUsed="1"/>
-    <w:lsdException w:name="toa heading" w:semiHidden="1" w:unhideWhenUsed="1"/>
-    <w:lsdException w:name="List" w:semiHidden="1" w:unhideWhenUsed="1"/>
-    <w:lsdException w:name="List Bullet" w:semiHidden="1" w:unhideWhenUsed="1"/>
-    <w:lsdException w:name="List Number" w:semiHidden="1" w:unhideWhenUsed="1"/>
-    <w:lsdException w:name="List 2" w:semiHidden="1" w:unhideWhenUsed="1"/>
-    <w:lsdException w:name="List 3" w:semiHidden="1" w:unhideWhenUsed="1"/>
-    <w:lsdException w:name="List 4" w:semiHidden="1" w:unhideWhenUsed="1"/>
-    <w:lsdException w:name="List 5" w:semiHidden="1" w:unhideWhenUsed="1"/>
-    <w:lsdException w:name="List Bullet 2" w:semiHidden="1" w:unhideWhenUsed="1"/>
-    <w:lsdException w:name="List Bullet 3" w:semiHidden="1" w:unhideWhenUsed="1"/>
-    <w:lsdException w:name="List Bullet 4" w:semiHidden="1" w:unhideWhenUsed="1"/>
-    <w:lsdException w:name="List Bullet 5" w:semiHidden="1" w:unhideWhenUsed="1"/>
-    <w:lsdException w:name="List Number 2" w:semiHidden="1" w:unhideWhenUsed="1"/>
-    <w:lsdException w:name="List Number 3" w:semiHidden="1" w:unhideWhenUsed="1"/>
-    <w:lsdException w:name="List Number 4" w:semiHidden="1" w:unhideWhenUsed="1"/>
-    <w:lsdException w:name="List Number 5" w:semiHidden="1" w:unhideWhenUsed="1"/>
-    <w:lsdException w:name="Title" w:uiPriority="10" w:qFormat="1"/>
-    <w:lsdException w:name="Closing" w:semiHidden="1" w:unhideWhenUsed="1"/>
-    <w:lsdException w:name="Signature" w:semiHidden="1" w:unhideWhenUsed="1"/>
-    <w:lsdException w:name="Default Paragraph Font" w:semiHidden="1" w:uiPriority="1" w:unhideWhenUsed="1"/>
-    <w:lsdException w:name="Body Text" w:semiHidden="1" w:unhideWhenUsed="1"/>
-    <w:lsdException w:name="Body Text Indent" w:semiHidden="1" w:unhideWhenUsed="1"/>
-    <w:lsdException w:name="List Continue" w:semiHidden="1" w:unhideWhenUsed="1"/>
-    <w:lsdException w:name="List Continue 2" w:semiHidden="1" w:unhideWhenUsed="1"/>
-    <w:lsdException w:name="List Continue 3" w:semiHidden="1" w:unhideWhenUsed="1"/>
-    <w:lsdException w:name="List Continue 4" w:semiHidden="1" w:unhideWhenUsed="1"/>
-    <w:lsdException w:name="List Continue 5" w:semiHidden="1" w:unhideWhenUsed="1"/>
-    <w:lsdException w:name="Message Header" w:semiHidden="1" w:unhideWhenUsed="1"/>
-    <w:lsdException w:name="Subtitle" w:uiPriority="11" w:qFormat="1"/>
-    <w:lsdException w:name="Salutation" w:semiHidden="1" w:unhideWhenUsed="1"/>
-    <w:lsdException w:name="Date" w:semiHidden="1" w:unhideWhenUsed="1"/>
-    <w:lsdException w:name="Body Text First Indent" w:semiHidden="1" w:unhideWhenUsed="1"/>
-    <w:lsdException w:name="Body Text First Indent 2" w:semiHidden="1" w:unhideWhenUsed="1"/>
-    <w:lsdException w:name="Note Heading" w:semiHidden="1" w:unhideWhenUsed="1"/>
-    <w:lsdException w:name="Body Text 2" w:semiHidden="1" w:unhideWhenUsed="1"/>
-    <w:lsdException w:name="Body Text 3" w:semiHidden="1" w:unhideWhenUsed="1"/>
-    <w:lsdException w:name="Body Text Indent 2" w:semiHidden="1" w:unhideWhenUsed="1"/>
-    <w:lsdException w:name="Body Text Indent 3" w:semiHidden="1" w:unhideWhenUsed="1"/>
-    <w:lsdException w:name="Block Text" w:semiHidden="1" w:unhideWhenUsed="1"/>
-    <w:lsdException w:name="Hyperlink" w:semiHidden="1" w:unhideWhenUsed="1"/>
-    <w:lsdException w:name="FollowedHyperlink" w:semiHidden="1" w:unhideWhenUsed="1"/>
-    <w:lsdException w:name="Strong" w:uiPriority="22" w:qFormat="1"/>
-    <w:lsdException w:name="Emphasis" w:uiPriority="20" w:qFormat="1"/>
-    <w:lsdException w:name="Document Map" w:semiHidden="1" w:unhideWhenUsed="1"/>
-    <w:lsdException w:name="Plain Text" w:semiHidden="1" w:unhideWhenUsed="1"/>
-    <w:lsdException w:name="E-mail Signature" w:semiHidden="1" w:unhideWhenUsed="1"/>
-    <w:lsdException w:name="HTML Top of Form" w:semiHidden="1" w:unhideWhenUsed="1"/>
-    <w:lsdException w:name="HTML Bottom of Form" w:semiHidden="1" w:unhideWhenUsed="1"/>
-    <w:lsdException w:name="Normal (Web)" w:semiHidden="1" w:unhideWhenUsed="1"/>
-    <w:lsdException w:name="HTML Acronym" w:semiHidden="1" w:unhideWhenUsed="1"/>
-    <w:lsdException w:name="HTML Address" w:semiHidden="1" w:unhideWhenUsed="1"/>
-    <w:lsdException w:name="HTML Cite" w:semiHidden="1" w:unhideWhenUsed="1"/>
-    <w:lsdException w:name="HTML Code" w:semiHidden="1" w:unhideWhenUsed="1"/>
-    <w:lsdException w:name="HTML Definition" w:semiHidden="1" w:unhideWhenUsed="1"/>
-    <w:lsdException w:name="HTML Keyboard" w:semiHidden="1" w:unhideWhenUsed="1"/>
-    <w:lsdException w:name="HTML Preformatted" w:semiHidden="1" w:unhideWhenUsed="1"/>
-    <w:lsdException w:name="HTML Sample" w:semiHidden="1" w:unhideWhenUsed="1"/>
-    <w:lsdException w:name="HTML Typewriter" w:semiHidden="1" w:unhideWhenUsed="1"/>
-    <w:lsdException w:name="HTML Variable" w:semiHidden="1" w:unhideWhenUsed="1"/>
-    <w:lsdException w:name="Normal Table" w:semiHidden="1" w:unhideWhenUsed="1"/>
-    <w:lsdException w:name="annotation subject" w:semiHidden="1" w:unhideWhenUsed="1"/>
-    <w:lsdException w:name="No List" w:semiHidden="1" w:unhideWhenUsed="1"/>
-    <w:lsdException w:name="Outline List 1" w:semiHidden="1" w:unhideWhenUsed="1"/>
-    <w:lsdException w:name="Outline List 2" w:semiHidden="1" w:unhideWhenUsed="1"/>
-    <w:lsdException w:name="Outline List 3" w:semiHidden="1" w:unhideWhenUsed="1"/>
-    <w:lsdException w:name="Table Simple 1" w:semiHidden="1" w:unhideWhenUsed="1"/>
-    <w:lsdException w:name="Table Simple 2" w:semiHidden="1" w:unhideWhenUsed="1"/>
-    <w:lsdException w:name="Table Simple 3" w:semiHidden="1" w:unhideWhenUsed="1"/>
-    <w:lsdException w:name="Table Classic 1" w:semiHidden="1" w:unhideWhenUsed="1"/>
-    <w:lsdException w:name="Table Classic 2" w:semiHidden="1" w:unhideWhenUsed="1"/>
-    <w:lsdException w:name="Table Classic 3" w:semiHidden="1" w:unhideWhenUsed="1"/>
-    <w:lsdException w:name="Table Classic 4" w:semiHidden="1" w:unhideWhenUsed="1"/>
-    <w:lsdException w:name="Table Colorful 1" w:semiHidden="1" w:unhideWhenUsed="1"/>
-    <w:lsdException w:name="Table Colorful 2" w:semiHidden="1" w:unhideWhenUsed="1"/>
-    <w:lsdException w:name="Table Colorful 3" w:semiHidden="1" w:unhideWhenUsed="1"/>
-    <w:lsdException w:name="Table Columns 1" w:semiHidden="1" w:unhideWhenUsed="1"/>
-    <w:lsdException w:name="Table Columns 2" w:semiHidden="1" w:unhideWhenUsed="1"/>
-    <w:lsdException w:name="Table Columns 3" w:semiHidden="1" w:unhideWhenUsed="1"/>
-    <w:lsdException w:name="Table Columns 4" w:semiHidden="1" w:unhideWhenUsed="1"/>
-    <w:lsdException w:name="Table Columns 5" w:semiHidden="1" w:unhideWhenUsed="1"/>
-    <w:lsdException w:name="Table Grid 1" w:semiHidden="1" w:unhideWhenUsed="1"/>
-    <w:lsdException w:name="Table Grid 2" w:semiHidden="1" w:unhideWhenUsed="1"/>
-    <w:lsdException w:name="Table Grid 3" w:semiHidden="1" w:unhideWhenUsed="1"/>
-    <w:lsdException w:name="Table Grid 4" w:semiHidden="1" w:unhideWhenUsed="1"/>
-    <w:lsdException w:name="Table Grid 5" w:semiHidden="1" w:unhideWhenUsed="1"/>
-    <w:lsdException w:name="Table Grid 6" w:semiHidden="1" w:unhideWhenUsed="1"/>
-    <w:lsdException w:name="Table Grid 7" w:semiHidden="1" w:unhideWhenUsed="1"/>
-    <w:lsdException w:name="Table Grid 8" w:semiHidden="1" w:unhideWhenUsed="1"/>
-    <w:lsdException w:name="Table List 1" w:semiHidden="1" w:unhideWhenUsed="1"/>
-    <w:lsdException w:name="Table List 2" w:semiHidden="1" w:unhideWhenUsed="1"/>
-    <w:lsdException w:name="Table List 3" w:semiHidden="1" w:unhideWhenUsed="1"/>
-    <w:lsdException w:name="Table List 4" w:semiHidden="1" w:unhideWhenUsed="1"/>
-    <w:lsdException w:name="Table List 5" w:semiHidden="1" w:unhideWhenUsed="1"/>
-    <w:lsdException w:name="Table List 6" w:semiHidden="1" w:unhideWhenUsed="1"/>
-    <w:lsdException w:name="Table List 7" w:semiHidden="1" w:unhideWhenUsed="1"/>
-    <w:lsdException w:name="Table List 8" w:semiHidden="1" w:unhideWhenUsed="1"/>
-    <w:lsdException w:name="Table 3D effects 1" w:semiHidden="1" w:unhideWhenUsed="1"/>
-    <w:lsdException w:name="Table 3D effects 2" w:semiHidden="1" w:unhideWhenUsed="1"/>
-    <w:lsdException w:name="Table 3D effects 3" w:semiHidden="1" w:unhideWhenUsed="1"/>
-    <w:lsdException w:name="Table Contemporary" w:semiHidden="1" w:unhideWhenUsed="1"/>
-    <w:lsdException w:name="Table Elegant" w:semiHidden="1" w:unhideWhenUsed="1"/>
-    <w:lsdException w:name="Table Professional" w:semiHidden="1" w:unhideWhenUsed="1"/>
-    <w:lsdException w:name="Table Subtle 1" w:semiHidden="1" w:unhideWhenUsed="1"/>
-    <w:lsdException w:name="Table Subtle 2" w:semiHidden="1" w:unhideWhenUsed="1"/>
-    <w:lsdException w:name="Table Web 1" w:semiHidden="1" w:unhideWhenUsed="1"/>
-    <w:lsdException w:name="Table Web 2" w:semiHidden="1" w:unhideWhenUsed="1"/>
-    <w:lsdException w:name="Table Web 3" w:semiHidden="1" w:unhideWhenUsed="1"/>
-    <w:lsdException w:name="Balloon Text" w:semiHidden="1" w:unhideWhenUsed="1"/>
-    <w:lsdException w:name="Table Grid" w:uiPriority="59"/>
-    <w:lsdException w:name="Table Theme" w:semiHidden="1" w:unhideWhenUsed="1"/>
-    <w:lsdException w:name="Placeholder Text" w:semiHidden="1"/>
-    <w:lsdException w:name="No Spacing" w:uiPriority="1" w:qFormat="1"/>
-    <w:lsdException w:name="Light Shading" w:uiPriority="60"/>
-    <w:lsdException w:name="Light List" w:uiPriority="61"/>
-    <w:lsdException w:name="Light Grid" w:uiPriority="62"/>
-    <w:lsdException w:name="Medium Shading 1" w:uiPriority="63"/>
-    <w:lsdException w:name="Medium Shading 2" w:uiPriority="64"/>
-    <w:lsdException w:name="Medium List 1" w:uiPriority="65"/>
-    <w:lsdException w:name="Medium List 2" w:uiPriority="66"/>
-    <w:lsdException w:name="Medium Grid 1" w:uiPriority="67"/>
-    <w:lsdException w:name="Medium Grid 2" w:uiPriority="68"/>
-    <w:lsdException w:name="Medium Grid 3" w:uiPriority="69"/>
-    <w:lsdException w:name="Dark List" w:uiPriority="70"/>
-    <w:lsdException w:name="Colorful Shading" w:uiPriority="71"/>
-    <w:lsdException w:name="Colorful List" w:uiPriority="72"/>
-    <w:lsdException w:name="Colorful Grid" w:uiPriority="73"/>
-    <w:lsdException w:name="Light Shading Accent 1" w:uiPriority="60"/>
-    <w:lsdException w:name="Light List Accent 1" w:uiPriority="61"/>
-    <w:lsdException w:name="Light Grid Accent 1" w:uiPriority="62"/>
-    <w:lsdException w:name="Medium Shading 1 Accent 1" w:uiPriority="63"/>
-    <w:lsdException w:name="Medium Shading 2 Accent 1" w:uiPriority="64"/>
-    <w:lsdException w:name="Medium List 1 Accent 1" w:uiPriority="65"/>
-    <w:lsdException w:name="Revision" w:semiHidden="1"/>
-    <w:lsdException w:name="List Paragraph" w:uiPriority="34" w:qFormat="1"/>
-    <w:lsdException w:name="Quote" w:uiPriority="29" w:qFormat="1"/>
-    <w:lsdException w:name="Intense Quote" w:uiPriority="30" w:qFormat="1"/>
-    <w:lsdException w:name="Medium List 2 Accent 1" w:uiPriority="66"/>
-    <w:lsdException w:name="Medium Grid 1 Accent 1" w:uiPriority="67"/>
-    <w:lsdException w:name="Medium Grid 2 Accent 1" w:uiPriority="68"/>
-    <w:lsdException w:name="Medium Grid 3 Accent 1" w:uiPriority="69"/>
-    <w:lsdException w:name="Dark List Accent 1" w:uiPriority="70"/>
-    <w:lsdException w:name="Colorful Shading Accent 1" w:uiPriority="71"/>
-    <w:lsdException w:name="Colorful List Accent 1" w:uiPriority="72"/>
-    <w:lsdException w:name="Colorful Grid Accent 1" w:uiPriority="73"/>
-    <w:lsdException w:name="Light Shading Accent 2" w:uiPriority="60"/>
-    <w:lsdException w:name="Light List Accent 2" w:uiPriority="61"/>
-    <w:lsdException w:name="Light Grid Accent 2" w:uiPriority="62"/>
-    <w:lsdException w:name="Medium Shading 1 Accent 2" w:uiPriority="63"/>
-    <w:lsdException w:name="Medium Shading 2 Accent 2" w:uiPriority="64"/>
-    <w:lsdException w:name="Medium List 1 Accent 2" w:uiPriority="65"/>
-    <w:lsdException w:name="Medium List 2 Accent 2" w:uiPriority="66"/>
-    <w:lsdException w:name="Medium Grid 1 Accent 2" w:uiPriority="67"/>
-    <w:lsdException w:name="Medium Grid 2 Accent 2" w:uiPriority="68"/>
-    <w:lsdException w:name="Medium Grid 3 Accent 2" w:uiPriority="69"/>
-    <w:lsdException w:name="Dark List Accent 2" w:uiPriority="70"/>
-    <w:lsdException w:name="Colorful Shading Accent 2" w:uiPriority="71"/>
-    <w:lsdException w:name="Colorful List Accent 2" w:uiPriority="72"/>
-    <w:lsdException w:name="Colorful Grid Accent 2" w:uiPriority="73"/>
-    <w:lsdException w:name="Light Shading Accent 3" w:uiPriority="60"/>
-    <w:lsdException w:name="Light List Accent 3" w:uiPriority="61"/>
-    <w:lsdException w:name="Light Grid Accent 3" w:uiPriority="62"/>
-    <w:lsdException w:name="Medium Shading 1 Accent 3" w:uiPriority="63"/>
-    <w:lsdException w:name="Medium Shading 2 Accent 3" w:uiPriority="64"/>
-    <w:lsdException w:name="Medium List 1 Accent 3" w:uiPriority="65"/>
-    <w:lsdException w:name="Medium List 2 Accent 3" w:uiPriority="66"/>
-    <w:lsdException w:name="Medium Grid 1 Accent 3" w:uiPriority="67"/>
-    <w:lsdException w:name="Medium Grid 2 Accent 3" w:uiPriority="68"/>
-    <w:lsdException w:name="Medium Grid 3 Accent 3" w:uiPriority="69"/>
-    <w:lsdException w:name="Dark List Accent 3" w:uiPriority="70"/>
-    <w:lsdException w:name="Colorful Shading Accent 3" w:uiPriority="71"/>
-    <w:lsdException w:name="Colorful List Accent 3" w:uiPriority="72"/>
-    <w:lsdException w:name="Colorful Grid Accent 3" w:uiPriority="73"/>
-    <w:lsdException w:name="Light Shading Accent 4" w:uiPriority="60"/>
-    <w:lsdException w:name="Light List Accent 4" w:uiPriority="61"/>
-    <w:lsdException w:name="Light Grid Accent 4" w:uiPriority="62"/>
-    <w:lsdException w:name="Medium Shading 1 Accent 4" w:uiPriority="63"/>
-    <w:lsdException w:name="Medium Shading 2 Accent 4" w:uiPriority="64"/>
-    <w:lsdException w:name="Medium List 1 Accent 4" w:uiPriority="65"/>
-    <w:lsdException w:name="Medium List 2 Accent 4" w:uiPriority="66"/>
-    <w:lsdException w:name="Medium Grid 1 Accent 4" w:uiPriority="67"/>
-    <w:lsdException w:name="Medium Grid 2 Accent 4" w:uiPriority="68"/>
-    <w:lsdException w:name="Medium Grid 3 Accent 4" w:uiPriority="69"/>
-    <w:lsdException w:name="Dark List Accent 4" w:uiPriority="70"/>
-    <w:lsdException w:name="Colorful Shading Accent 4" w:uiPriority="71"/>
-    <w:lsdException w:name="Colorful List Accent 4" w:uiPriority="72"/>
-    <w:lsdException w:name="Colorful Grid Accent 4" w:uiPriority="73"/>
-    <w:lsdException w:name="Light Shading Accent 5" w:uiPriority="60"/>
-    <w:lsdException w:name="Light List Accent 5" w:uiPriority="61"/>
-    <w:lsdException w:name="Light Grid Accent 5" w:uiPriority="62"/>
-    <w:lsdException w:name="Medium Shading 1 Accent 5" w:uiPriority="63"/>
-    <w:lsdException w:name="Medium Shading 2 Accent 5" w:uiPriority="64"/>
-    <w:lsdException w:name="Medium List 1 Accent 5" w:uiPriority="65"/>
-    <w:lsdException w:name="Medium List 2 Accent 5" w:uiPriority="66"/>
-    <w:lsdException w:name="Medium Grid 1 Accent 5" w:uiPriority="67"/>
-    <w:lsdException w:name="Medium Grid 2 Accent 5" w:uiPriority="68"/>
-    <w:lsdException w:name="Medium Grid 3 Accent 5" w:uiPriority="69"/>
-    <w:lsdException w:name="Dark List Accent 5" w:uiPriority="70"/>
-    <w:lsdException w:name="Colorful Shading Accent 5" w:uiPriority="71"/>
-    <w:lsdException w:name="Colorful List Accent 5" w:uiPriority="72"/>
-    <w:lsdException w:name="Colorful Grid Accent 5" w:uiPriority="73"/>
-    <w:lsdException w:name="Light Shading Accent 6" w:uiPriority="60"/>
-    <w:lsdException w:name="Light List Accent 6" w:uiPriority="61"/>
-    <w:lsdException w:name="Light Grid Accent 6" w:uiPriority="62"/>
-    <w:lsdException w:name="Medium Shading 1 Accent 6" w:uiPriority="63"/>
-    <w:lsdException w:name="Medium Shading 2 Accent 6" w:uiPriority="64"/>
-    <w:lsdException w:name="Medium List 1 Accent 6" w:uiPriority="65"/>
-    <w:lsdException w:name="Medium List 2 Accent 6" w:uiPriority="66"/>
-    <w:lsdException w:name="Medium Grid 1 Accent 6" w:uiPriority="67"/>
-    <w:lsdException w:name="Medium Grid 2 Accent 6" w:uiPriority="68"/>
-    <w:lsdException w:name="Medium Grid 3 Accent 6" w:uiPriority="69"/>
-    <w:lsdException w:name="Dark List Accent 6" w:uiPriority="70"/>
-    <w:lsdException w:name="Colorful Shading Accent 6" w:uiPriority="71"/>
-    <w:lsdException w:name="Colorful List Accent 6" w:uiPriority="72"/>
-    <w:lsdException w:name="Colorful Grid Accent 6" w:uiPriority="73"/>
-    <w:lsdException w:name="Subtle Emphasis" w:uiPriority="19" w:qFormat="1"/>
-    <w:lsdException w:name="Intense Emphasis" w:uiPriority="21" w:qFormat="1"/>
-    <w:lsdException w:name="Subtle Reference" w:uiPriority="31" w:qFormat="1"/>
-    <w:lsdException w:name="Intense Reference" w:uiPriority="32" w:qFormat="1"/>
-    <w:lsdException w:name="Book Title" w:uiPriority="33" w:qFormat="1"/>
-    <w:lsdException w:name="Bibliography" w:semiHidden="1" w:uiPriority="37" w:unhideWhenUsed="1"/>
-    <w:lsdException w:name="TOC Heading" w:semiHidden="1" w:uiPriority="39" w:unhideWhenUsed="1" w:qFormat="1"/>
-    <w:lsdException w:name="Plain Table 1" w:uiPriority="41"/>
-    <w:lsdException w:name="Plain Table 2" w:uiPriority="42"/>
-    <w:lsdException w:name="Plain Table 3" w:uiPriority="43"/>
-    <w:lsdException w:name="Plain Table 4" w:uiPriority="44"/>
-    <w:lsdException w:name="Plain Table 5" w:uiPriority="45"/>
-    <w:lsdException w:name="Grid Table Light" w:uiPriority="40"/>
-    <w:lsdException w:name="Grid Table 1 Light" w:uiPriority="46"/>
-    <w:lsdException w:name="Grid Table 2" w:uiPriority="47"/>
-    <w:lsdException w:name="Grid Table 3" w:uiPriority="48"/>
-    <w:lsdException w:name="Grid Table 4" w:uiPriority="49"/>
-    <w:lsdException w:name="Grid Table 5 Dark" w:uiPriority="50"/>
-    <w:lsdException w:name="Grid Table 6 Colorful" w:uiPriority="51"/>
-    <w:lsdException w:name="Grid Table 7 Colorful" w:uiPriority="52"/>
-    <w:lsdException w:name="Grid Table 1 Light Accent 1" w:uiPriority="46"/>
-    <w:lsdException w:name="Grid Table 2 Accent 1" w:uiPriority="47"/>
-    <w:lsdException w:name="Grid Table 3 Accent 1" w:uiPriority="48"/>
-    <w:lsdException w:name="Grid Table 4 Accent 1" w:uiPriority="49"/>
-    <w:lsdException w:name="Grid Table 5 Dark Accent 1" w:uiPriority="50"/>
-    <w:lsdException w:name="Grid Table 6 Colorful Accent 1" w:uiPriority="51"/>
-    <w:lsdException w:name="Grid Table 7 Colorful Accent 1" w:uiPriority="52"/>
-    <w:lsdException w:name="Grid Table 1 Light Accent 2" w:uiPriority="46"/>
-    <w:lsdException w:name="Grid Table 2 Accent 2" w:uiPriority="47"/>
-    <w:lsdException w:name="Grid Table 3 Accent 2" w:uiPriority="48"/>
-    <w:lsdException w:name="Grid Table 4 Accent 2" w:uiPriority="49"/>
-    <w:lsdException w:name="Grid Table 5 Dark Accent 2" w:uiPriority="50"/>
-    <w:lsdException w:name="Grid Table 6 Colorful Accent 2" w:uiPriority="51"/>
-    <w:lsdException w:name="Grid Table 7 Colorful Accent 2" w:uiPriority="52"/>
-    <w:lsdException w:name="Grid Table 1 Light Accent 3" w:uiPriority="46"/>
-    <w:lsdException w:name="Grid Table 2 Accent 3" w:uiPriority="47"/>
-    <w:lsdException w:name="Grid Table 3 Accent 3" w:uiPriority="48"/>
-    <w:lsdException w:name="Grid Table 4 Accent 3" w:uiPriority="49"/>
-    <w:lsdException w:name="Grid Table 5 Dark Accent 3" w:uiPriority="50"/>
-    <w:lsdException w:name="Grid Table 6 Colorful Accent 3" w:uiPriority="51"/>
-    <w:lsdException w:name="Grid Table 7 Colorful Accent 3" w:uiPriority="52"/>
-    <w:lsdException w:name="Grid Table 1 Light Accent 4" w:uiPriority="46"/>
-    <w:lsdException w:name="Grid Table 2 Accent 4" w:uiPriority="47"/>
-    <w:lsdException w:name="Grid Table 3 Accent 4" w:uiPriority="48"/>
-    <w:lsdException w:name="Grid Table 4 Accent 4" w:uiPriority="49"/>
-    <w:lsdException w:name="Grid Table 5 Dark Accent 4" w:uiPriority="50"/>
-    <w:lsdException w:name="Grid Table 6 Colorful Accent 4" w:uiPriority="51"/>
-    <w:lsdException w:name="Grid Table 7 Colorful Accent 4" w:uiPriority="52"/>
-    <w:lsdException w:name="Grid Table 1 Light Accent 5" w:uiPriority="46"/>
-    <w:lsdException w:name="Grid Table 2 Accent 5" w:uiPriority="47"/>
-    <w:lsdException w:name="Grid Table 3 Accent 5" w:uiPriority="48"/>
-    <w:lsdException w:name="Grid Table 4 Accent 5" w:uiPriority="49"/>
-    <w:lsdException w:name="Grid Table 5 Dark Accent 5" w:uiPriority="50"/>
-    <w:lsdException w:name="Grid Table 6 Colorful Accent 5" w:uiPriority="51"/>
-    <w:lsdException w:name="Grid Table 7 Colorful Accent 5" w:uiPriority="52"/>
-    <w:lsdException w:name="Grid Table 1 Light Accent 6" w:uiPriority="46"/>
-    <w:lsdException w:name="Grid Table 2 Accent 6" w:uiPriority="47"/>
-    <w:lsdException w:name="Grid Table 3 Accent 6" w:uiPriority="48"/>
-    <w:lsdException w:name="Grid Table 4 Accent 6" w:uiPriority="49"/>
-    <w:lsdException w:name="Grid Table 5 Dark Accent 6" w:uiPriority="50"/>
-    <w:lsdException w:name="Grid Table 6 Colorful Accent 6" w:uiPriority="51"/>
-    <w:lsdException w:name="Grid Table 7 Colorful Accent 6" w:uiPriority="52"/>
-    <w:lsdException w:name="List Table 1 Light" w:uiPriority="46"/>
-    <w:lsdException w:name="List Table 2" w:uiPriority="47"/>
-    <w:lsdException w:name="List Table 3" w:uiPriority="48"/>
-    <w:lsdException w:name="List Table 4" w:uiPriority="49"/>
-    <w:lsdException w:name="List Table 5 Dark" w:uiPriority="50"/>
-    <w:lsdException w:name="List Table 6 Colorful" w:uiPriority="51"/>
-    <w:lsdException w:name="List Table 7 Colorful" w:uiPriority="52"/>
-    <w:lsdException w:name="List Table 1 Light Accent 1" w:uiPriority="46"/>
-    <w:lsdException w:name="List Table 2 Accent 1" w:uiPriority="47"/>
-    <w:lsdException w:name="List Table 3 Accent 1" w:uiPriority="48"/>
-    <w:lsdException w:name="List Table 4 Accent 1" w:uiPriority="49"/>
-    <w:lsdException w:name="List Table 5 Dark Accent 1" w:uiPriority="50"/>
-    <w:lsdException w:name="List Table 6 Colorful Accent 1" w:uiPriority="51"/>
-    <w:lsdException w:name="List Table 7 Colorful Accent 1" w:uiPriority="52"/>
-    <w:lsdException w:name="List Table 1 Light Accent 2" w:uiPriority="46"/>
-    <w:lsdException w:name="List Table 2 Accent 2" w:uiPriority="47"/>
-    <w:lsdException w:name="List Table 3 Accent 2" w:uiPriority="48"/>
-    <w:lsdException w:name="List Table 4 Accent 2" w:uiPriority="49"/>
-    <w:lsdException w:name="List Table 5 Dark Accent 2" w:uiPriority="50"/>
-    <w:lsdException w:name="List Table 6 Colorful Accent 2" w:uiPriority="51"/>
-    <w:lsdException w:name="List Table 7 Colorful Accent 2" w:uiPriority="52"/>
-    <w:lsdException w:name="List Table 1 Light Accent 3" w:uiPriority="46"/>
-    <w:lsdException w:name="List Table 2 Accent 3" w:uiPriority="47"/>
-    <w:lsdException w:name="List Table 3 Accent 3" w:uiPriority="48"/>
-    <w:lsdException w:name="List Table 4 Accent 3" w:uiPriority="49"/>
-    <w:lsdException w:name="List Table 5 Dark Accent 3" w:uiPriority="50"/>
-    <w:lsdException w:name="List Table 6 Colorful Accent 3" w:uiPriority="51"/>
-    <w:lsdException w:name="List Table 7 Colorful Accent 3" w:uiPriority="52"/>
-    <w:lsdException w:name="List Table 1 Light Accent 4" w:uiPriority="46"/>
-    <w:lsdException w:name="List Table 2 Accent 4" w:uiPriority="47"/>
-    <w:lsdException w:name="List Table 3 Accent 4" w:uiPriority="48"/>
-    <w:lsdException w:name="List Table 4 Accent 4" w:uiPriority="49"/>
-    <w:lsdException w:name="List Table 5 Dark Accent 4" w:uiPriority="50"/>
-    <w:lsdException w:name="List Table 6 Colorful Accent 4" w:uiPriority="51"/>
-    <w:lsdException w:name="List Table 7 Colorful Accent 4" w:uiPriority="52"/>
-    <w:lsdException w:name="List Table 1 Light Accent 5" w:uiPriority="46"/>
-    <w:lsdException w:name="List Table 2 Accent 5" w:uiPriority="47"/>
-    <w:lsdException w:name="List Table 3 Accent 5" w:uiPriority="48"/>
-    <w:lsdException w:name="List Table 4 Accent 5" w:uiPriority="49"/>
-    <w:lsdException w:name="List Table 5 Dark Accent 5" w:uiPriority="50"/>
-    <w:lsdException w:name="List Table 6 Colorful Accent 5" w:uiPriority="51"/>
-    <w:lsdException w:name="List Table 7 Colorful Accent 5" w:uiPriority="52"/>
-    <w:lsdException w:name="List Table 1 Light Accent 6" w:uiPriority="46"/>
-    <w:lsdException w:name="List Table 2 Accent 6" w:uiPriority="47"/>
-    <w:lsdException w:name="List Table 3 Accent 6" w:uiPriority="48"/>
-    <w:lsdException w:name="List Table 4 Accent 6" w:uiPriority="49"/>
-    <w:lsdException w:name="List Table 5 Dark Accent 6" w:uiPriority="50"/>
-    <w:lsdException w:name="List Table 6 Colorful Accent 6" w:uiPriority="51"/>
-    <w:lsdException w:name="List Table 7 Colorful Accent 6" w:uiPriority="52"/>
-    <w:lsdException w:name="Mention" w:semiHidden="1" w:unhideWhenUsed="1"/>
+  <w:latentStyles w:defLockedState="0" w:defUIPriority="99" w:defSemiHidden="1" w:defUnhideWhenUsed="1" w:defQFormat="0" w:count="267">
+    <w:lsdException w:name="Normal" w:semiHidden="0" w:uiPriority="0" w:unhideWhenUsed="0" w:qFormat="1"/>
+    <w:lsdException w:name="heading 1" w:semiHidden="0" w:uiPriority="9" w:unhideWhenUsed="0" w:qFormat="1"/>
+    <w:lsdException w:name="heading 2" w:uiPriority="9" w:qFormat="1"/>
+    <w:lsdException w:name="heading 3" w:uiPriority="9" w:qFormat="1"/>
+    <w:lsdException w:name="heading 4" w:uiPriority="9" w:qFormat="1"/>
+    <w:lsdException w:name="heading 5" w:uiPriority="9" w:qFormat="1"/>
+    <w:lsdException w:name="heading 6" w:uiPriority="9" w:qFormat="1"/>
+    <w:lsdException w:name="heading 7" w:uiPriority="9" w:qFormat="1"/>
+    <w:lsdException w:name="heading 8" w:uiPriority="9" w:qFormat="1"/>
+    <w:lsdException w:name="heading 9" w:uiPriority="9" w:qFormat="1"/>
+    <w:lsdException w:name="toc 1" w:uiPriority="39"/>
+    <w:lsdException w:name="toc 2" w:uiPriority="39"/>
+    <w:lsdException w:name="toc 3" w:uiPriority="39"/>
+    <w:lsdException w:name="toc 4" w:uiPriority="39"/>
+    <w:lsdException w:name="toc 5" w:uiPriority="39"/>
+    <w:lsdException w:name="toc 6" w:uiPriority="39"/>
+    <w:lsdException w:name="toc 7" w:uiPriority="39"/>
+    <w:lsdException w:name="toc 8" w:uiPriority="39"/>
+    <w:lsdException w:name="toc 9" w:uiPriority="39"/>
+    <w:lsdException w:name="caption" w:uiPriority="35" w:qFormat="1"/>
+    <w:lsdException w:name="Title" w:semiHidden="0" w:uiPriority="10" w:unhideWhenUsed="0" w:qFormat="1"/>
+    <w:lsdException w:name="Default Paragraph Font" w:uiPriority="1"/>
+    <w:lsdException w:name="Subtitle" w:semiHidden="0" w:uiPriority="11" w:unhideWhenUsed="0" w:qFormat="1"/>
+    <w:lsdException w:name="Strong" w:semiHidden="0" w:uiPriority="22" w:unhideWhenUsed="0" w:qFormat="1"/>
+    <w:lsdException w:name="Emphasis" w:semiHidden="0" w:uiPriority="20" w:unhideWhenUsed="0" w:qFormat="1"/>
+    <w:lsdException w:name="Table Grid" w:semiHidden="0" w:uiPriority="59" w:unhideWhenUsed="0"/>
+    <w:lsdException w:name="Placeholder Text" w:unhideWhenUsed="0"/>
+    <w:lsdException w:name="No Spacing" w:semiHidden="0" w:uiPriority="1" w:unhideWhenUsed="0" w:qFormat="1"/>
+    <w:lsdException w:name="Light Shading" w:semiHidden="0" w:uiPriority="60" w:unhideWhenUsed="0"/>
+    <w:lsdException w:name="Light List" w:semiHidden="0" w:uiPriority="61" w:unhideWhenUsed="0"/>
+    <w:lsdException w:name="Light Grid" w:semiHidden="0" w:uiPriority="62" w:unhideWhenUsed="0"/>
+    <w:lsdException w:name="Medium Shading 1" w:semiHidden="0" w:uiPriority="63" w:unhideWhenUsed="0"/>
+    <w:lsdException w:name="Medium Shading 2" w:semiHidden="0" w:uiPriority="64" w:unhideWhenUsed="0"/>
+    <w:lsdException w:name="Medium List 1" w:semiHidden="0" w:uiPriority="65" w:unhideWhenUsed="0"/>
+    <w:lsdException w:name="Medium List 2" w:semiHidden="0" w:uiPriority="66" w:unhideWhenUsed="0"/>
+    <w:lsdException w:name="Medium Grid 1" w:semiHidden="0" w:uiPriority="67" w:unhideWhenUsed="0"/>
+    <w:lsdException w:name="Medium Grid 2" w:semiHidden="0" w:uiPriority="68" w:unhideWhenUsed="0"/>
+    <w:lsdException w:name="Medium Grid 3" w:semiHidden="0" w:uiPriority="69" w:unhideWhenUsed="0"/>
+    <w:lsdException w:name="Dark List" w:semiHidden="0" w:uiPriority="70" w:unhideWhenUsed="0"/>
+    <w:lsdException w:name="Colorful Shading" w:semiHidden="0" w:uiPriority="71" w:unhideWhenUsed="0"/>
+    <w:lsdException w:name="Colorful List" w:semiHidden="0" w:uiPriority="72" w:unhideWhenUsed="0"/>
+    <w:lsdException w:name="Colorful Grid" w:semiHidden="0" w:uiPriority="73" w:unhideWhenUsed="0"/>
+    <w:lsdException w:name="Light Shading Accent 1" w:semiHidden="0" w:uiPriority="60" w:unhideWhenUsed="0"/>
+    <w:lsdException w:name="Light List Accent 1" w:semiHidden="0" w:uiPriority="61" w:unhideWhenUsed="0"/>
+    <w:lsdException w:name="Light Grid Accent 1" w:semiHidden="0" w:uiPriority="62" w:unhideWhenUsed="0"/>
+    <w:lsdException w:name="Medium Shading 1 Accent 1" w:semiHidden="0" w:uiPriority="63" w:unhideWhenUsed="0"/>
+    <w:lsdException w:name="Medium Shading 2 Accent 1" w:semiHidden="0" w:uiPriority="64" w:unhideWhenUsed="0"/>
+    <w:lsdException w:name="Medium List 1 Accent 1" w:semiHidden="0" w:uiPriority="65" w:unhideWhenUsed="0"/>
+    <w:lsdException w:name="Revision" w:unhideWhenUsed="0"/>
+    <w:lsdException w:name="List Paragraph" w:semiHidden="0" w:uiPriority="34" w:unhideWhenUsed="0" w:qFormat="1"/>
+    <w:lsdException w:name="Quote" w:semiHidden="0" w:uiPriority="29" w:unhideWhenUsed="0" w:qFormat="1"/>
+    <w:lsdException w:name="Intense Quote" w:semiHidden="0" w:uiPriority="30" w:unhideWhenUsed="0" w:qFormat="1"/>
+    <w:lsdException w:name="Medium List 2 Accent 1" w:semiHidden="0" w:uiPriority="66" w:unhideWhenUsed="0"/>
+    <w:lsdException w:name="Medium Grid 1 Accent 1" w:semiHidden="0" w:uiPriority="67" w:unhideWhenUsed="0"/>
+    <w:lsdException w:name="Medium Grid 2 Accent 1" w:semiHidden="0" w:uiPriority="68" w:unhideWhenUsed="0"/>
+    <w:lsdException w:name="Medium Grid 3 Accent 1" w:semiHidden="0" w:uiPriority="69" w:unhideWhenUsed="0"/>
+    <w:lsdException w:name="Dark List Accent 1" w:semiHidden="0" w:uiPriority="70" w:unhideWhenUsed="0"/>
+    <w:lsdException w:name="Colorful Shading Accent 1" w:semiHidden="0" w:uiPriority="71" w:unhideWhenUsed="0"/>
+    <w:lsdException w:name="Colorful List Accent 1" w:semiHidden="0" w:uiPriority="72" w:unhideWhenUsed="0"/>
+    <w:lsdException w:name="Colorful Grid Accent 1" w:semiHidden="0" w:uiPriority="73" w:unhideWhenUsed="0"/>
+    <w:lsdException w:name="Light Shading Accent 2" w:semiHidden="0" w:uiPriority="60" w:unhideWhenUsed="0"/>
+    <w:lsdException w:name="Light List Accent 2" w:semiHidden="0" w:uiPriority="61" w:unhideWhenUsed="0"/>
+    <w:lsdException w:name="Light Grid Accent 2" w:semiHidden="0" w:uiPriority="62" w:unhideWhenUsed="0"/>
+    <w:lsdException w:name="Medium Shading 1 Accent 2" w:semiHidden="0" w:uiPriority="63" w:unhideWhenUsed="0"/>
+    <w:lsdException w:name="Medium Shading 2 Accent 2" w:semiHidden="0" w:uiPriority="64" w:unhideWhenUsed="0"/>
+    <w:lsdException w:name="Medium List 1 Accent 2" w:semiHidden="0" w:uiPriority="65" w:unhideWhenUsed="0"/>
+    <w:lsdException w:name="Medium List 2 Accent 2" w:semiHidden="0" w:uiPriority="66" w:unhideWhenUsed="0"/>
+    <w:lsdException w:name="Medium Grid 1 Accent 2" w:semiHidden="0" w:uiPriority="67" w:unhideWhenUsed="0"/>
+    <w:lsdException w:name="Medium Grid 2 Accent 2" w:semiHidden="0" w:uiPriority="68" w:unhideWhenUsed="0"/>
+    <w:lsdException w:name="Medium Grid 3 Accent 2" w:semiHidden="0" w:uiPriority="69" w:unhideWhenUsed="0"/>
+    <w:lsdException w:name="Dark List Accent 2" w:semiHidden="0" w:uiPriority="70" w:unhideWhenUsed="0"/>
+    <w:lsdException w:name="Colorful Shading Accent 2" w:semiHidden="0" w:uiPriority="71" w:unhideWhenUsed="0"/>
+    <w:lsdException w:name="Colorful List Accent 2" w:semiHidden="0" w:uiPriority="72" w:unhideWhenUsed="0"/>
+    <w:lsdException w:name="Colorful Grid Accent 2" w:semiHidden="0" w:uiPriority="73" w:unhideWhenUsed="0"/>
+    <w:lsdException w:name="Light Shading Accent 3" w:semiHidden="0" w:uiPriority="60" w:unhideWhenUsed="0"/>
+    <w:lsdException w:name="Light List Accent 3" w:semiHidden="0" w:uiPriority="61" w:unhideWhenUsed="0"/>
+    <w:lsdException w:name="Light Grid Accent 3" w:semiHidden="0" w:uiPriority="62" w:unhideWhenUsed="0"/>
+    <w:lsdException w:name="Medium Shading 1 Accent 3" w:semiHidden="0" w:uiPriority="63" w:unhideWhenUsed="0"/>
+    <w:lsdException w:name="Medium Shading 2 Accent 3" w:semiHidden="0" w:uiPriority="64" w:unhideWhenUsed="0"/>
+    <w:lsdException w:name="Medium List 1 Accent 3" w:semiHidden="0" w:uiPriority="65" w:unhideWhenUsed="0"/>
+    <w:lsdException w:name="Medium List 2 Accent 3" w:semiHidden="0" w:uiPriority="66" w:unhideWhenUsed="0"/>
+    <w:lsdException w:name="Medium Grid 1 Accent 3" w:semiHidden="0" w:uiPriority="67" w:unhideWhenUsed="0"/>
+    <w:lsdException w:name="Medium Grid 2 Accent 3" w:semiHidden="0" w:uiPriority="68" w:unhideWhenUsed="0"/>
+    <w:lsdException w:name="Medium Grid 3 Accent 3" w:semiHidden="0" w:uiPriority="69" w:unhideWhenUsed="0"/>
+    <w:lsdException w:name="Dark List Accent 3" w:semiHidden="0" w:uiPriority="70" w:unhideWhenUsed="0"/>
+    <w:lsdException w:name="Colorful Shading Accent 3" w:semiHidden="0" w:uiPriority="71" w:unhideWhenUsed="0"/>
+    <w:lsdException w:name="Colorful List Accent 3" w:semiHidden="0" w:uiPriority="72" w:unhideWhenUsed="0"/>
+    <w:lsdException w:name="Colorful Grid Accent 3" w:semiHidden="0" w:uiPriority="73" w:unhideWhenUsed="0"/>
+    <w:lsdException w:name="Light Shading Accent 4" w:semiHidden="0" w:uiPriority="60" w:unhideWhenUsed="0"/>
+    <w:lsdException w:name="Light List Accent 4" w:semiHidden="0" w:uiPriority="61" w:unhideWhenUsed="0"/>
+    <w:lsdException w:name="Light Grid Accent 4" w:semiHidden="0" w:uiPriority="62" w:unhideWhenUsed="0"/>
+    <w:lsdException w:name="Medium Shading 1 Accent 4" w:semiHidden="0" w:uiPriority="63" w:unhideWhenUsed="0"/>
+    <w:lsdException w:name="Medium Shading 2 Accent 4" w:semiHidden="0" w:uiPriority="64" w:unhideWhenUsed="0"/>
+    <w:lsdException w:name="Medium List 1 Accent 4" w:semiHidden="0" w:uiPriority="65" w:unhideWhenUsed="0"/>
+    <w:lsdException w:name="Medium List 2 Accent 4" w:semiHidden="0" w:uiPriority="66" w:unhideWhenUsed="0"/>
+    <w:lsdException w:name="Medium Grid 1 Accent 4" w:semiHidden="0" w:uiPriority="67" w:unhideWhenUsed="0"/>
+    <w:lsdException w:name="Medium Grid 2 Accent 4" w:semiHidden="0" w:uiPriority="68" w:unhideWhenUsed="0"/>
+    <w:lsdException w:name="Medium Grid 3 Accent 4" w:semiHidden="0" w:uiPriority="69" w:unhideWhenUsed="0"/>
+    <w:lsdException w:name="Dark List Accent 4" w:semiHidden="0" w:uiPriority="70" w:unhideWhenUsed="0"/>
+    <w:lsdException w:name="Colorful Shading Accent 4" w:semiHidden="0" w:uiPriority="71" w:unhideWhenUsed="0"/>
+    <w:lsdException w:name="Colorful List Accent 4" w:semiHidden="0" w:uiPriority="72" w:unhideWhenUsed="0"/>
+    <w:lsdException w:name="Colorful Grid Accent 4" w:semiHidden="0" w:uiPriority="73" w:unhideWhenUsed="0"/>
+    <w:lsdException w:name="Light Shading Accent 5" w:semiHidden="0" w:uiPriority="60" w:unhideWhenUsed="0"/>
+    <w:lsdException w:name="Light List Accent 5" w:semiHidden="0" w:uiPriority="61" w:unhideWhenUsed="0"/>
+    <w:lsdException w:name="Light Grid Accent 5" w:semiHidden="0" w:uiPriority="62" w:unhideWhenUsed="0"/>
+    <w:lsdException w:name="Medium Shading 1 Accent 5" w:semiHidden="0" w:uiPriority="63" w:unhideWhenUsed="0"/>
+    <w:lsdException w:name="Medium Shading 2 Accent 5" w:semiHidden="0" w:uiPriority="64" w:unhideWhenUsed="0"/>
+    <w:lsdException w:name="Medium List 1 Accent 5" w:semiHidden="0" w:uiPriority="65" w:unhideWhenUsed="0"/>
+    <w:lsdException w:name="Medium List 2 Accent 5" w:semiHidden="0" w:uiPriority="66" w:unhideWhenUsed="0"/>
+    <w:lsdException w:name="Medium Grid 1 Accent 5" w:semiHidden="0" w:uiPriority="67" w:unhideWhenUsed="0"/>
+    <w:lsdException w:name="Medium Grid 2 Accent 5" w:semiHidden="0" w:uiPriority="68" w:unhideWhenUsed="0"/>
+    <w:lsdException w:name="Medium Grid 3 Accent 5" w:semiHidden="0" w:uiPriority="69" w:unhideWhenUsed="0"/>
+    <w:lsdException w:name="Dark List Accent 5" w:semiHidden="0" w:uiPriority="70" w:unhideWhenUsed="0"/>
+    <w:lsdException w:name="Colorful Shading Accent 5" w:semiHidden="0" w:uiPriority="71" w:unhideWhenUsed="0"/>
+    <w:lsdException w:name="Colorful List Accent 5" w:semiHidden="0" w:uiPriority="72" w:unhideWhenUsed="0"/>
+    <w:lsdException w:name="Colorful Grid Accent 5" w:semiHidden="0" w:uiPriority="73" w:unhideWhenUsed="0"/>
+    <w:lsdException w:name="Light Shading Accent 6" w:semiHidden="0" w:uiPriority="60" w:unhideWhenUsed="0"/>
+    <w:lsdException w:name="Light List Accent 6" w:semiHidden="0" w:uiPriority="61" w:unhideWhenUsed="0"/>
+    <w:lsdException w:name="Light Grid Accent 6" w:semiHidden="0" w:uiPriority="62" w:unhideWhenUsed="0"/>
+    <w:lsdException w:name="Medium Shading 1 Accent 6" w:semiHidden="0" w:uiPriority="63" w:unhideWhenUsed="0"/>
+    <w:lsdException w:name="Medium Shading 2 Accent 6" w:semiHidden="0" w:uiPriority="64" w:unhideWhenUsed="0"/>
+    <w:lsdException w:name="Medium List 1 Accent 6" w:semiHidden="0" w:uiPriority="65" w:unhideWhenUsed="0"/>
+    <w:lsdException w:name="Medium List 2 Accent 6" w:semiHidden="0" w:uiPriority="66" w:unhideWhenUsed="0"/>
+    <w:lsdException w:name="Medium Grid 1 Accent 6" w:semiHidden="0" w:uiPriority="67" w:unhideWhenUsed="0"/>
+    <w:lsdException w:name="Medium Grid 2 Accent 6" w:semiHidden="0" w:uiPriority="68" w:unhideWhenUsed="0"/>
+    <w:lsdException w:name="Medium Grid 3 Accent 6" w:semiHidden="0" w:uiPriority="69" w:unhideWhenUsed="0"/>
+    <w:lsdException w:name="Dark List Accent 6" w:semiHidden="0" w:uiPriority="70" w:unhideWhenUsed="0"/>
+    <w:lsdException w:name="Colorful Shading Accent 6" w:semiHidden="0" w:uiPriority="71" w:unhideWhenUsed="0"/>
+    <w:lsdException w:name="Colorful List Accent 6" w:semiHidden="0" w:uiPriority="72" w:unhideWhenUsed="0"/>
+    <w:lsdException w:name="Colorful Grid Accent 6" w:semiHidden="0" w:uiPriority="73" w:unhideWhenUsed="0"/>
+    <w:lsdException w:name="Subtle Emphasis" w:semiHidden="0" w:uiPriority="19" w:unhideWhenUsed="0" w:qFormat="1"/>
+    <w:lsdException w:name="Intense Emphasis" w:semiHidden="0" w:uiPriority="21" w:unhideWhenUsed="0" w:qFormat="1"/>
+    <w:lsdException w:name="Subtle Reference" w:semiHidden="0" w:uiPriority="31" w:unhideWhenUsed="0" w:qFormat="1"/>
+    <w:lsdException w:name="Intense Reference" w:semiHidden="0" w:uiPriority="32" w:unhideWhenUsed="0" w:qFormat="1"/>
+    <w:lsdException w:name="Book Title" w:semiHidden="0" w:uiPriority="33" w:unhideWhenUsed="0" w:qFormat="1"/>
+    <w:lsdException w:name="Bibliography" w:uiPriority="37"/>
+    <w:lsdException w:name="TOC Heading" w:uiPriority="39" w:qFormat="1"/>
   </w:latentStyles>
   <w:style w:type="paragraph" w:default="1" w:styleId="Normal">
     <w:name w:val="Normal"/>
     <w:qFormat/>
     <w:rsid w:val="000638DE"/>
   </w:style>
-  <w:style w:type="character" w:default="1" w:styleId="DefaultParagraphFont">
+  <w:style w:type="character" w:default="1" w:styleId="Fuentedeprrafopredeter">
     <w:name w:val="Default Paragraph Font"/>
     <w:uiPriority w:val="1"/>
     <w:semiHidden/>
     <w:unhideWhenUsed/>
   </w:style>
-  <w:style w:type="table" w:default="1" w:styleId="TableNormal">
+  <w:style w:type="table" w:default="1" w:styleId="Tablanormal">
     <w:name w:val="Normal Table"/>
     <w:uiPriority w:val="99"/>
     <w:semiHidden/>
     <w:unhideWhenUsed/>
+    <w:qFormat/>
     <w:tblPr>
       <w:tblInd w:w="0" w:type="dxa"/>
       <w:tblCellMar>
@@ -6386,15 +5512,15 @@
       </w:tblCellMar>
     </w:tblPr>
   </w:style>
-  <w:style w:type="numbering" w:default="1" w:styleId="NoList">
+  <w:style w:type="numbering" w:default="1" w:styleId="Sinlista">
     <w:name w:val="No List"/>
     <w:uiPriority w:val="99"/>
     <w:semiHidden/>
     <w:unhideWhenUsed/>
   </w:style>
-  <w:style w:type="character" w:styleId="PlaceholderText">
+  <w:style w:type="character" w:styleId="Textodelmarcadordeposicin">
     <w:name w:val="Placeholder Text"/>
-    <w:basedOn w:val="DefaultParagraphFont"/>
+    <w:basedOn w:val="Fuentedeprrafopredeter"/>
     <w:uiPriority w:val="99"/>
     <w:semiHidden/>
     <w:rsid w:val="008E39FC"/>
@@ -6402,10 +5528,10 @@
       <w:color w:val="808080"/>
     </w:rPr>
   </w:style>
-  <w:style w:type="paragraph" w:styleId="BalloonText">
+  <w:style w:type="paragraph" w:styleId="Textodeglobo">
     <w:name w:val="Balloon Text"/>
     <w:basedOn w:val="Normal"/>
-    <w:link w:val="BalloonTextChar"/>
+    <w:link w:val="TextodegloboCar"/>
     <w:uiPriority w:val="99"/>
     <w:semiHidden/>
     <w:unhideWhenUsed/>
@@ -6419,10 +5545,10 @@
       <w:szCs w:val="16"/>
     </w:rPr>
   </w:style>
-  <w:style w:type="character" w:customStyle="1" w:styleId="BalloonTextChar">
-    <w:name w:val="Balloon Text Char"/>
-    <w:basedOn w:val="DefaultParagraphFont"/>
-    <w:link w:val="BalloonText"/>
+  <w:style w:type="character" w:customStyle="1" w:styleId="TextodegloboCar">
+    <w:name w:val="Texto de globo Car"/>
+    <w:basedOn w:val="Fuentedeprrafopredeter"/>
+    <w:link w:val="Textodeglobo"/>
     <w:uiPriority w:val="99"/>
     <w:semiHidden/>
     <w:rsid w:val="008E39FC"/>
@@ -6432,10 +5558,10 @@
       <w:szCs w:val="16"/>
     </w:rPr>
   </w:style>
-  <w:style w:type="paragraph" w:styleId="Header">
+  <w:style w:type="paragraph" w:styleId="Encabezado">
     <w:name w:val="header"/>
     <w:basedOn w:val="Normal"/>
-    <w:link w:val="HeaderChar"/>
+    <w:link w:val="EncabezadoCar"/>
     <w:uiPriority w:val="99"/>
     <w:semiHidden/>
     <w:unhideWhenUsed/>
@@ -6448,18 +5574,18 @@
       <w:spacing w:after="0" w:line="240" w:lineRule="auto"/>
     </w:pPr>
   </w:style>
-  <w:style w:type="character" w:customStyle="1" w:styleId="HeaderChar">
-    <w:name w:val="Header Char"/>
-    <w:basedOn w:val="DefaultParagraphFont"/>
-    <w:link w:val="Header"/>
+  <w:style w:type="character" w:customStyle="1" w:styleId="EncabezadoCar">
+    <w:name w:val="Encabezado Car"/>
+    <w:basedOn w:val="Fuentedeprrafopredeter"/>
+    <w:link w:val="Encabezado"/>
     <w:uiPriority w:val="99"/>
     <w:semiHidden/>
     <w:rsid w:val="008E39FC"/>
   </w:style>
-  <w:style w:type="paragraph" w:styleId="Footer">
+  <w:style w:type="paragraph" w:styleId="Piedepgina">
     <w:name w:val="footer"/>
     <w:basedOn w:val="Normal"/>
-    <w:link w:val="FooterChar"/>
+    <w:link w:val="PiedepginaCar"/>
     <w:uiPriority w:val="99"/>
     <w:semiHidden/>
     <w:unhideWhenUsed/>
@@ -6472,23 +5598,24 @@
       <w:spacing w:after="0" w:line="240" w:lineRule="auto"/>
     </w:pPr>
   </w:style>
-  <w:style w:type="character" w:customStyle="1" w:styleId="FooterChar">
-    <w:name w:val="Footer Char"/>
-    <w:basedOn w:val="DefaultParagraphFont"/>
-    <w:link w:val="Footer"/>
+  <w:style w:type="character" w:customStyle="1" w:styleId="PiedepginaCar">
+    <w:name w:val="Pie de página Car"/>
+    <w:basedOn w:val="Fuentedeprrafopredeter"/>
+    <w:link w:val="Piedepgina"/>
     <w:uiPriority w:val="99"/>
     <w:semiHidden/>
     <w:rsid w:val="008E39FC"/>
   </w:style>
-  <w:style w:type="table" w:styleId="TableGrid">
+  <w:style w:type="table" w:styleId="Tablaconcuadrcula">
     <w:name w:val="Table Grid"/>
-    <w:basedOn w:val="TableNormal"/>
+    <w:basedOn w:val="Tablanormal"/>
     <w:uiPriority w:val="59"/>
     <w:rsid w:val="00E666B2"/>
     <w:pPr>
       <w:spacing w:after="0" w:line="240" w:lineRule="auto"/>
     </w:pPr>
     <w:tblPr>
+      <w:tblInd w:w="0" w:type="dxa"/>
       <w:tblBorders>
         <w:top w:val="single" w:sz="4" w:space="0" w:color="000000" w:themeColor="text1"/>
         <w:left w:val="single" w:sz="4" w:space="0" w:color="000000" w:themeColor="text1"/>
@@ -6497,9 +5624,15 @@
         <w:insideH w:val="single" w:sz="4" w:space="0" w:color="000000" w:themeColor="text1"/>
         <w:insideV w:val="single" w:sz="4" w:space="0" w:color="000000" w:themeColor="text1"/>
       </w:tblBorders>
+      <w:tblCellMar>
+        <w:top w:w="0" w:type="dxa"/>
+        <w:left w:w="108" w:type="dxa"/>
+        <w:bottom w:w="0" w:type="dxa"/>
+        <w:right w:w="108" w:type="dxa"/>
+      </w:tblCellMar>
     </w:tblPr>
   </w:style>
-  <w:style w:type="paragraph" w:styleId="ListParagraph">
+  <w:style w:type="paragraph" w:styleId="Prrafodelista">
     <w:name w:val="List Paragraph"/>
     <w:basedOn w:val="Normal"/>
     <w:uiPriority w:val="34"/>

</xml_diff>